<commit_message>
Added JButton to handout
JButton has been added to the handout, with three pieces of code
explained, the constructor new JButton(String label), setEnabled(boolean
bool), and the action listener
</commit_message>
<xml_diff>
--- a/GUI Presentation handout.docx
+++ b/GUI Presentation handout.docx
@@ -1650,6 +1650,267 @@
                 <w:szCs w:val="24"/>
               </w:rPr>
               <w:t xml:space="preserve">    }</w:t>
+            </w:r>
+          </w:p>
+          <w:p>
+            <w:pPr>
+              <w:rPr>
+                <w:rFonts w:ascii="Times New Roman" w:hAnsi="Times New Roman" w:cs="Times New Roman"/>
+                <w:sz w:val="24"/>
+                <w:szCs w:val="24"/>
+              </w:rPr>
+            </w:pPr>
+            <w:r>
+              <w:rPr>
+                <w:rFonts w:ascii="Times New Roman" w:hAnsi="Times New Roman" w:cs="Times New Roman"/>
+                <w:sz w:val="24"/>
+                <w:szCs w:val="24"/>
+              </w:rPr>
+              <w:t>}</w:t>
+            </w:r>
+          </w:p>
+        </w:tc>
+      </w:tr>
+    </w:tbl>
+    <w:p>
+      <w:pPr>
+        <w:spacing w:line="240" w:lineRule="auto"/>
+        <w:rPr>
+          <w:rFonts w:ascii="Times New Roman" w:hAnsi="Times New Roman" w:cs="Times New Roman"/>
+          <w:sz w:val="24"/>
+          <w:szCs w:val="24"/>
+        </w:rPr>
+      </w:pPr>
+    </w:p>
+    <w:p>
+      <w:pPr>
+        <w:spacing w:line="240" w:lineRule="auto"/>
+        <w:rPr>
+          <w:rFonts w:ascii="Times New Roman" w:hAnsi="Times New Roman" w:cs="Times New Roman"/>
+          <w:sz w:val="24"/>
+          <w:szCs w:val="24"/>
+        </w:rPr>
+      </w:pPr>
+      <w:r>
+        <w:rPr>
+          <w:rFonts w:ascii="Times New Roman" w:hAnsi="Times New Roman" w:cs="Times New Roman"/>
+          <w:b/>
+          <w:sz w:val="24"/>
+          <w:szCs w:val="24"/>
+        </w:rPr>
+        <w:t>JButton</w:t>
+      </w:r>
+    </w:p>
+    <w:p>
+      <w:pPr>
+        <w:spacing w:line="240" w:lineRule="auto"/>
+        <w:rPr>
+          <w:rFonts w:ascii="Times New Roman" w:hAnsi="Times New Roman" w:cs="Times New Roman"/>
+          <w:sz w:val="24"/>
+          <w:szCs w:val="24"/>
+        </w:rPr>
+      </w:pPr>
+      <w:r>
+        <w:rPr>
+          <w:rFonts w:ascii="Times New Roman" w:hAnsi="Times New Roman" w:cs="Times New Roman"/>
+          <w:sz w:val="24"/>
+          <w:szCs w:val="24"/>
+        </w:rPr>
+        <w:t>A JButton is a button that can be clicked to do something instantly. Unlike the first two objects listed above, it doesn't track if something has been checked or not, you click it to fire an actionEvent, and that is all.</w:t>
+      </w:r>
+    </w:p>
+    <w:tbl>
+      <w:tblPr>
+        <w:tblStyle w:val="TableGrid"/>
+        <w:tblW w:w="0" w:type="auto"/>
+        <w:tblLook w:val="04A0"/>
+      </w:tblPr>
+      <w:tblGrid>
+        <w:gridCol w:w="9576"/>
+      </w:tblGrid>
+      <w:tr>
+        <w:tc>
+          <w:tcPr>
+            <w:tcW w:w="9576" w:type="dxa"/>
+          </w:tcPr>
+          <w:p>
+            <w:pPr>
+              <w:rPr>
+                <w:rFonts w:ascii="Times New Roman" w:hAnsi="Times New Roman" w:cs="Times New Roman"/>
+                <w:sz w:val="24"/>
+                <w:szCs w:val="24"/>
+              </w:rPr>
+            </w:pPr>
+            <w:r>
+              <w:rPr>
+                <w:rFonts w:ascii="Times New Roman" w:hAnsi="Times New Roman" w:cs="Times New Roman"/>
+                <w:sz w:val="24"/>
+                <w:szCs w:val="24"/>
+              </w:rPr>
+              <w:t>We really only have 3 pieces of code to look at for this type of button</w:t>
+            </w:r>
+          </w:p>
+          <w:p>
+            <w:pPr>
+              <w:rPr>
+                <w:rFonts w:ascii="Times New Roman" w:hAnsi="Times New Roman" w:cs="Times New Roman"/>
+                <w:sz w:val="24"/>
+                <w:szCs w:val="24"/>
+              </w:rPr>
+            </w:pPr>
+          </w:p>
+          <w:p>
+            <w:pPr>
+              <w:rPr>
+                <w:rFonts w:ascii="Times New Roman" w:hAnsi="Times New Roman" w:cs="Times New Roman"/>
+                <w:sz w:val="24"/>
+                <w:szCs w:val="24"/>
+              </w:rPr>
+            </w:pPr>
+            <w:r>
+              <w:rPr>
+                <w:rFonts w:ascii="Times New Roman" w:hAnsi="Times New Roman" w:cs="Times New Roman"/>
+                <w:sz w:val="24"/>
+                <w:szCs w:val="24"/>
+              </w:rPr>
+              <w:t>JButton button = new JButton(String label);</w:t>
+            </w:r>
+          </w:p>
+          <w:p>
+            <w:pPr>
+              <w:rPr>
+                <w:rFonts w:ascii="Times New Roman" w:hAnsi="Times New Roman" w:cs="Times New Roman"/>
+                <w:sz w:val="24"/>
+                <w:szCs w:val="24"/>
+              </w:rPr>
+            </w:pPr>
+            <w:r>
+              <w:rPr>
+                <w:rFonts w:ascii="Times New Roman" w:hAnsi="Times New Roman" w:cs="Times New Roman"/>
+                <w:sz w:val="24"/>
+                <w:szCs w:val="24"/>
+              </w:rPr>
+              <w:t>The string passed in the constructor becomes a label on the button.</w:t>
+            </w:r>
+          </w:p>
+          <w:p>
+            <w:pPr>
+              <w:rPr>
+                <w:rFonts w:ascii="Times New Roman" w:hAnsi="Times New Roman" w:cs="Times New Roman"/>
+                <w:sz w:val="24"/>
+                <w:szCs w:val="24"/>
+              </w:rPr>
+            </w:pPr>
+          </w:p>
+          <w:p>
+            <w:pPr>
+              <w:rPr>
+                <w:rFonts w:ascii="Times New Roman" w:hAnsi="Times New Roman" w:cs="Times New Roman"/>
+                <w:sz w:val="24"/>
+                <w:szCs w:val="24"/>
+              </w:rPr>
+            </w:pPr>
+            <w:r>
+              <w:rPr>
+                <w:rFonts w:ascii="Times New Roman" w:hAnsi="Times New Roman" w:cs="Times New Roman"/>
+                <w:sz w:val="24"/>
+                <w:szCs w:val="24"/>
+              </w:rPr>
+              <w:t>setEnabled(boolean bool)</w:t>
+            </w:r>
+          </w:p>
+          <w:p>
+            <w:pPr>
+              <w:rPr>
+                <w:rFonts w:ascii="Times New Roman" w:hAnsi="Times New Roman" w:cs="Times New Roman"/>
+                <w:sz w:val="24"/>
+                <w:szCs w:val="24"/>
+              </w:rPr>
+            </w:pPr>
+            <w:r>
+              <w:rPr>
+                <w:rFonts w:ascii="Times New Roman" w:hAnsi="Times New Roman" w:cs="Times New Roman"/>
+                <w:sz w:val="24"/>
+                <w:szCs w:val="24"/>
+              </w:rPr>
+              <w:t>this method sets whether or not the button can be clicked</w:t>
+            </w:r>
+          </w:p>
+          <w:p>
+            <w:pPr>
+              <w:rPr>
+                <w:rFonts w:ascii="Times New Roman" w:hAnsi="Times New Roman" w:cs="Times New Roman"/>
+                <w:sz w:val="24"/>
+                <w:szCs w:val="24"/>
+              </w:rPr>
+            </w:pPr>
+          </w:p>
+          <w:p>
+            <w:pPr>
+              <w:rPr>
+                <w:rFonts w:ascii="Times New Roman" w:hAnsi="Times New Roman" w:cs="Times New Roman"/>
+                <w:sz w:val="24"/>
+                <w:szCs w:val="24"/>
+              </w:rPr>
+            </w:pPr>
+            <w:r>
+              <w:rPr>
+                <w:rFonts w:ascii="Times New Roman" w:hAnsi="Times New Roman" w:cs="Times New Roman"/>
+                <w:sz w:val="24"/>
+                <w:szCs w:val="24"/>
+              </w:rPr>
+              <w:t>public void actionPerformed(ActionEvent e){</w:t>
+            </w:r>
+          </w:p>
+          <w:p>
+            <w:pPr>
+              <w:rPr>
+                <w:rFonts w:ascii="Times New Roman" w:hAnsi="Times New Roman" w:cs="Times New Roman"/>
+                <w:sz w:val="24"/>
+                <w:szCs w:val="24"/>
+              </w:rPr>
+            </w:pPr>
+            <w:r>
+              <w:rPr>
+                <w:rFonts w:ascii="Times New Roman" w:hAnsi="Times New Roman" w:cs="Times New Roman"/>
+                <w:sz w:val="24"/>
+                <w:szCs w:val="24"/>
+              </w:rPr>
+              <w:t>/*</w:t>
+            </w:r>
+          </w:p>
+          <w:p>
+            <w:pPr>
+              <w:rPr>
+                <w:rFonts w:ascii="Times New Roman" w:hAnsi="Times New Roman" w:cs="Times New Roman"/>
+                <w:sz w:val="24"/>
+                <w:szCs w:val="24"/>
+              </w:rPr>
+            </w:pPr>
+            <w:r>
+              <w:rPr>
+                <w:rFonts w:ascii="Times New Roman" w:hAnsi="Times New Roman" w:cs="Times New Roman"/>
+                <w:sz w:val="24"/>
+                <w:szCs w:val="24"/>
+              </w:rPr>
+              <w:t xml:space="preserve"> Put stuff to do when the button is clicked here</w:t>
+            </w:r>
+          </w:p>
+          <w:p>
+            <w:pPr>
+              <w:rPr>
+                <w:rFonts w:ascii="Times New Roman" w:hAnsi="Times New Roman" w:cs="Times New Roman"/>
+                <w:sz w:val="24"/>
+                <w:szCs w:val="24"/>
+              </w:rPr>
+            </w:pPr>
+            <w:r>
+              <w:rPr>
+                <w:rFonts w:ascii="Times New Roman" w:hAnsi="Times New Roman" w:cs="Times New Roman"/>
+                <w:sz w:val="24"/>
+                <w:szCs w:val="24"/>
+              </w:rPr>
+              <w:t>*/</w:t>
             </w:r>
           </w:p>
           <w:p>

</xml_diff>

<commit_message>
added more info about Listeners and Events
</commit_message>
<xml_diff>
--- a/GUI Presentation handout.docx
+++ b/GUI Presentation handout.docx
@@ -374,13 +374,65 @@
               </w:rPr>
               <w:t>);</w:t>
             </w:r>
-            <w:r>
-              <w:rPr>
-                <w:rFonts w:ascii="Times New Roman" w:hAnsi="Times New Roman" w:cs="Times New Roman"/>
-                <w:sz w:val="24"/>
-                <w:szCs w:val="24"/>
-              </w:rPr>
-              <w:t>//allows us to check if the box is checked</w:t>
+          </w:p>
+          <w:p>
+            <w:pPr>
+              <w:autoSpaceDE w:val="0"/>
+              <w:autoSpaceDN w:val="0"/>
+              <w:adjustRightInd w:val="0"/>
+              <w:rPr>
+                <w:rFonts w:ascii="Times New Roman" w:hAnsi="Times New Roman" w:cs="Times New Roman"/>
+                <w:sz w:val="24"/>
+                <w:szCs w:val="24"/>
+              </w:rPr>
+            </w:pPr>
+            <w:r>
+              <w:rPr>
+                <w:rFonts w:ascii="Times New Roman" w:hAnsi="Times New Roman" w:cs="Times New Roman"/>
+                <w:sz w:val="24"/>
+                <w:szCs w:val="24"/>
+              </w:rPr>
+              <w:t>/</w:t>
+            </w:r>
+            <w:r>
+              <w:rPr>
+                <w:rFonts w:ascii="Times New Roman" w:hAnsi="Times New Roman" w:cs="Times New Roman"/>
+                <w:sz w:val="24"/>
+                <w:szCs w:val="24"/>
+              </w:rPr>
+              <w:t>*</w:t>
+            </w:r>
+            <w:r>
+              <w:rPr>
+                <w:rFonts w:ascii="Times New Roman" w:hAnsi="Times New Roman" w:cs="Times New Roman"/>
+                <w:sz w:val="24"/>
+                <w:szCs w:val="24"/>
+              </w:rPr>
+              <w:t>allows us to check if the box is checked</w:t>
+            </w:r>
+            <w:r>
+              <w:rPr>
+                <w:rFonts w:ascii="Times New Roman" w:hAnsi="Times New Roman" w:cs="Times New Roman"/>
+                <w:sz w:val="24"/>
+                <w:szCs w:val="24"/>
+              </w:rPr>
+              <w:t>, we add this because this is an object that implements itemListener. This checks for an ItemEvent which is an event that says if an object is selected or deselected</w:t>
+            </w:r>
+            <w:r>
+              <w:rPr>
+                <w:rFonts w:ascii="Times New Roman" w:hAnsi="Times New Roman" w:cs="Times New Roman"/>
+                <w:sz w:val="24"/>
+                <w:szCs w:val="24"/>
+              </w:rPr>
+              <w:t>. Using an itemListener requires the use of a method public void itemStateChanged(ItemEvent e) as this is what gets called when the itemListener picks up an itemEvent</w:t>
+            </w:r>
+            <w:r>
+              <w:rPr>
+                <w:rFonts w:ascii="Times New Roman" w:hAnsi="Times New Roman" w:cs="Times New Roman"/>
+                <w:sz w:val="24"/>
+                <w:szCs w:val="24"/>
+              </w:rPr>
+              <w:t>*/</w:t>
             </w:r>
           </w:p>
           <w:p>
@@ -474,7 +526,31 @@
                 <w:sz w:val="24"/>
                 <w:szCs w:val="24"/>
               </w:rPr>
-              <w:t>//part of the itemListener interface, checks boxes</w:t>
+              <w:t>/</w:t>
+            </w:r>
+            <w:r>
+              <w:rPr>
+                <w:rFonts w:ascii="Times New Roman" w:hAnsi="Times New Roman" w:cs="Times New Roman"/>
+                <w:sz w:val="24"/>
+                <w:szCs w:val="24"/>
+              </w:rPr>
+              <w:t>*</w:t>
+            </w:r>
+            <w:r>
+              <w:rPr>
+                <w:rFonts w:ascii="Times New Roman" w:hAnsi="Times New Roman" w:cs="Times New Roman"/>
+                <w:sz w:val="24"/>
+                <w:szCs w:val="24"/>
+              </w:rPr>
+              <w:t>part of the itemListener interface, checks boxes</w:t>
+            </w:r>
+            <w:r>
+              <w:rPr>
+                <w:rFonts w:ascii="Times New Roman" w:hAnsi="Times New Roman" w:cs="Times New Roman"/>
+                <w:sz w:val="24"/>
+                <w:szCs w:val="24"/>
+              </w:rPr>
+              <w:t>, when an ItemEvent is fired, the ItemListener catches it and calls this method, passing the ItemEvent that was fired as e, this would be the selecting or deselecting of a checkbox*/</w:t>
             </w:r>
           </w:p>
           <w:p>
@@ -1177,6 +1253,7 @@
                 <w:sz w:val="24"/>
                 <w:szCs w:val="24"/>
               </w:rPr>
+              <w:lastRenderedPageBreak/>
               <w:t>for</w:t>
             </w:r>
             <w:r>
@@ -1279,7 +1356,43 @@
                 <w:sz w:val="24"/>
                 <w:szCs w:val="24"/>
               </w:rPr>
-              <w:t>);//adds an actionlistener so we can tell if it is hit</w:t>
+              <w:t>);</w:t>
+            </w:r>
+          </w:p>
+          <w:p>
+            <w:pPr>
+              <w:autoSpaceDE w:val="0"/>
+              <w:autoSpaceDN w:val="0"/>
+              <w:adjustRightInd w:val="0"/>
+              <w:rPr>
+                <w:rFonts w:ascii="Times New Roman" w:hAnsi="Times New Roman" w:cs="Times New Roman"/>
+                <w:sz w:val="24"/>
+                <w:szCs w:val="24"/>
+              </w:rPr>
+            </w:pPr>
+            <w:r>
+              <w:rPr>
+                <w:rFonts w:ascii="Times New Roman" w:hAnsi="Times New Roman" w:cs="Times New Roman"/>
+                <w:sz w:val="24"/>
+                <w:szCs w:val="24"/>
+              </w:rPr>
+              <w:t>/*Adds an ActionListener to tell us if the button is clicked, this is an object that implements ActionListener, this ActionListener checks for ActionEvents that are events specific to the thing that fired it, in this case, a JRadioButton</w:t>
+            </w:r>
+            <w:r>
+              <w:rPr>
+                <w:rFonts w:ascii="Times New Roman" w:hAnsi="Times New Roman" w:cs="Times New Roman"/>
+                <w:sz w:val="24"/>
+                <w:szCs w:val="24"/>
+              </w:rPr>
+              <w:t>. Using an actionListener requires the presence of a method called public void actionPerformed(ActionEvent e) because this is called every time an action event is fired and caught by the actionListener</w:t>
+            </w:r>
+            <w:r>
+              <w:rPr>
+                <w:rFonts w:ascii="Times New Roman" w:hAnsi="Times New Roman" w:cs="Times New Roman"/>
+                <w:sz w:val="24"/>
+                <w:szCs w:val="24"/>
+              </w:rPr>
+              <w:t>*/</w:t>
             </w:r>
           </w:p>
           <w:p>
@@ -1323,6 +1436,14 @@
                 <w:sz w:val="24"/>
                 <w:szCs w:val="24"/>
               </w:rPr>
+              <w:t xml:space="preserve"> </w:t>
+            </w:r>
+            <w:r>
+              <w:rPr>
+                <w:rFonts w:ascii="Times New Roman" w:hAnsi="Times New Roman" w:cs="Times New Roman"/>
+                <w:sz w:val="24"/>
+                <w:szCs w:val="24"/>
+              </w:rPr>
               <w:t>*/</w:t>
             </w:r>
           </w:p>
@@ -1383,7 +1504,6 @@
                 <w:sz w:val="24"/>
                 <w:szCs w:val="24"/>
               </w:rPr>
-              <w:lastRenderedPageBreak/>
               <w:t xml:space="preserve">            group.add(buttons[i]);//adds the button to the group so we can't select more than one</w:t>
             </w:r>
           </w:p>
@@ -1449,7 +1569,15 @@
                 <w:sz w:val="24"/>
                 <w:szCs w:val="24"/>
               </w:rPr>
-              <w:t xml:space="preserve"> actionPerformed(ActionEvent e){//called when you click a button</w:t>
+              <w:t xml:space="preserve"> a</w:t>
+            </w:r>
+            <w:r>
+              <w:rPr>
+                <w:rFonts w:ascii="Times New Roman" w:hAnsi="Times New Roman" w:cs="Times New Roman"/>
+                <w:sz w:val="24"/>
+                <w:szCs w:val="24"/>
+              </w:rPr>
+              <w:t>ctionPerformed(ActionEvent e){/*This method is called when an ActionEvent is caught by the ActionListener. In this case, all ActionEvents are JRadioButtons being clicked.*/</w:t>
             </w:r>
           </w:p>
           <w:p>

</xml_diff>

<commit_message>
fixed capitalization of Item/Action
</commit_message>
<xml_diff>
--- a/GUI Presentation handout.docx
+++ b/GUI Presentation handout.docx
@@ -16,6 +16,7 @@
           <w:szCs w:val="24"/>
         </w:rPr>
       </w:pPr>
+      <w:proofErr w:type="spellStart"/>
       <w:r>
         <w:rPr>
           <w:rFonts w:ascii="Times New Roman" w:hAnsi="Times New Roman" w:cs="Times New Roman"/>
@@ -36,6 +37,7 @@
         </w:rPr>
         <w:t>Checkbox</w:t>
       </w:r>
+      <w:proofErr w:type="spellEnd"/>
     </w:p>
     <w:p>
       <w:pPr>
@@ -109,7 +111,43 @@
                 <w:sz w:val="24"/>
                 <w:szCs w:val="24"/>
               </w:rPr>
-              <w:t>class Check extends JPanel implements itemListener{</w:t>
+              <w:t xml:space="preserve">class Check extends </w:t>
+            </w:r>
+            <w:proofErr w:type="spellStart"/>
+            <w:r>
+              <w:rPr>
+                <w:rFonts w:ascii="Times New Roman" w:hAnsi="Times New Roman" w:cs="Times New Roman"/>
+                <w:sz w:val="24"/>
+                <w:szCs w:val="24"/>
+              </w:rPr>
+              <w:t>JPanel</w:t>
+            </w:r>
+            <w:proofErr w:type="spellEnd"/>
+            <w:r>
+              <w:rPr>
+                <w:rFonts w:ascii="Times New Roman" w:hAnsi="Times New Roman" w:cs="Times New Roman"/>
+                <w:sz w:val="24"/>
+                <w:szCs w:val="24"/>
+              </w:rPr>
+              <w:t xml:space="preserve"> implements </w:t>
+            </w:r>
+            <w:proofErr w:type="spellStart"/>
+            <w:r>
+              <w:rPr>
+                <w:rFonts w:ascii="Times New Roman" w:hAnsi="Times New Roman" w:cs="Times New Roman"/>
+                <w:sz w:val="24"/>
+                <w:szCs w:val="24"/>
+              </w:rPr>
+              <w:t>ItemListener</w:t>
+            </w:r>
+            <w:proofErr w:type="spellEnd"/>
+            <w:r>
+              <w:rPr>
+                <w:rFonts w:ascii="Times New Roman" w:hAnsi="Times New Roman" w:cs="Times New Roman"/>
+                <w:sz w:val="24"/>
+                <w:szCs w:val="24"/>
+              </w:rPr>
+              <w:t>{</w:t>
             </w:r>
           </w:p>
           <w:p>
@@ -147,7 +185,25 @@
                 <w:sz w:val="24"/>
                 <w:szCs w:val="24"/>
               </w:rPr>
-              <w:t xml:space="preserve"> JCheckBox[size];</w:t>
+              <w:t xml:space="preserve"> </w:t>
+            </w:r>
+            <w:proofErr w:type="spellStart"/>
+            <w:r>
+              <w:rPr>
+                <w:rFonts w:ascii="Times New Roman" w:hAnsi="Times New Roman" w:cs="Times New Roman"/>
+                <w:sz w:val="24"/>
+                <w:szCs w:val="24"/>
+              </w:rPr>
+              <w:t>JCheckBox</w:t>
+            </w:r>
+            <w:proofErr w:type="spellEnd"/>
+            <w:r>
+              <w:rPr>
+                <w:rFonts w:ascii="Times New Roman" w:hAnsi="Times New Roman" w:cs="Times New Roman"/>
+                <w:sz w:val="24"/>
+                <w:szCs w:val="24"/>
+              </w:rPr>
+              <w:t>[size];</w:t>
             </w:r>
             <w:r>
               <w:rPr>
@@ -215,6 +271,7 @@
               </w:rPr>
               <w:t xml:space="preserve"> (</w:t>
             </w:r>
+            <w:proofErr w:type="spellStart"/>
             <w:r>
               <w:rPr>
                 <w:rFonts w:ascii="Times New Roman" w:hAnsi="Times New Roman" w:cs="Times New Roman"/>
@@ -225,13 +282,50 @@
               </w:rPr>
               <w:t>int</w:t>
             </w:r>
-            <w:r>
-              <w:rPr>
-                <w:rFonts w:ascii="Times New Roman" w:hAnsi="Times New Roman" w:cs="Times New Roman"/>
-                <w:sz w:val="24"/>
-                <w:szCs w:val="24"/>
-              </w:rPr>
-              <w:t xml:space="preserve"> i=0;i&lt;size;i++){</w:t>
+            <w:proofErr w:type="spellEnd"/>
+            <w:r>
+              <w:rPr>
+                <w:rFonts w:ascii="Times New Roman" w:hAnsi="Times New Roman" w:cs="Times New Roman"/>
+                <w:sz w:val="24"/>
+                <w:szCs w:val="24"/>
+              </w:rPr>
+              <w:t xml:space="preserve"> </w:t>
+            </w:r>
+            <w:proofErr w:type="spellStart"/>
+            <w:r>
+              <w:rPr>
+                <w:rFonts w:ascii="Times New Roman" w:hAnsi="Times New Roman" w:cs="Times New Roman"/>
+                <w:sz w:val="24"/>
+                <w:szCs w:val="24"/>
+              </w:rPr>
+              <w:t>i</w:t>
+            </w:r>
+            <w:proofErr w:type="spellEnd"/>
+            <w:r>
+              <w:rPr>
+                <w:rFonts w:ascii="Times New Roman" w:hAnsi="Times New Roman" w:cs="Times New Roman"/>
+                <w:sz w:val="24"/>
+                <w:szCs w:val="24"/>
+              </w:rPr>
+              <w:t>=0;i&lt;</w:t>
+            </w:r>
+            <w:proofErr w:type="spellStart"/>
+            <w:r>
+              <w:rPr>
+                <w:rFonts w:ascii="Times New Roman" w:hAnsi="Times New Roman" w:cs="Times New Roman"/>
+                <w:sz w:val="24"/>
+                <w:szCs w:val="24"/>
+              </w:rPr>
+              <w:t>size;i</w:t>
+            </w:r>
+            <w:proofErr w:type="spellEnd"/>
+            <w:r>
+              <w:rPr>
+                <w:rFonts w:ascii="Times New Roman" w:hAnsi="Times New Roman" w:cs="Times New Roman"/>
+                <w:sz w:val="24"/>
+                <w:szCs w:val="24"/>
+              </w:rPr>
+              <w:t>++){</w:t>
             </w:r>
             <w:r>
               <w:rPr>
@@ -260,7 +354,25 @@
                 <w:szCs w:val="24"/>
               </w:rPr>
               <w:tab/>
-              <w:t xml:space="preserve">boxes[i] = </w:t>
+              <w:t>boxes[</w:t>
+            </w:r>
+            <w:proofErr w:type="spellStart"/>
+            <w:r>
+              <w:rPr>
+                <w:rFonts w:ascii="Times New Roman" w:hAnsi="Times New Roman" w:cs="Times New Roman"/>
+                <w:sz w:val="24"/>
+                <w:szCs w:val="24"/>
+              </w:rPr>
+              <w:t>i</w:t>
+            </w:r>
+            <w:proofErr w:type="spellEnd"/>
+            <w:r>
+              <w:rPr>
+                <w:rFonts w:ascii="Times New Roman" w:hAnsi="Times New Roman" w:cs="Times New Roman"/>
+                <w:sz w:val="24"/>
+                <w:szCs w:val="24"/>
+              </w:rPr>
+              <w:t xml:space="preserve">] = </w:t>
             </w:r>
             <w:r>
               <w:rPr>
@@ -278,7 +390,25 @@
                 <w:sz w:val="24"/>
                 <w:szCs w:val="24"/>
               </w:rPr>
-              <w:t xml:space="preserve"> JCheckBox();</w:t>
+              <w:t xml:space="preserve"> </w:t>
+            </w:r>
+            <w:proofErr w:type="spellStart"/>
+            <w:r>
+              <w:rPr>
+                <w:rFonts w:ascii="Times New Roman" w:hAnsi="Times New Roman" w:cs="Times New Roman"/>
+                <w:sz w:val="24"/>
+                <w:szCs w:val="24"/>
+              </w:rPr>
+              <w:t>JCheckBox</w:t>
+            </w:r>
+            <w:proofErr w:type="spellEnd"/>
+            <w:r>
+              <w:rPr>
+                <w:rFonts w:ascii="Times New Roman" w:hAnsi="Times New Roman" w:cs="Times New Roman"/>
+                <w:sz w:val="24"/>
+                <w:szCs w:val="24"/>
+              </w:rPr>
+              <w:t>();</w:t>
             </w:r>
             <w:r>
               <w:rPr>
@@ -307,7 +437,43 @@
                 <w:szCs w:val="24"/>
               </w:rPr>
               <w:tab/>
-              <w:t>boxes[i].setSelected(</w:t>
+              <w:t>boxes[</w:t>
+            </w:r>
+            <w:proofErr w:type="spellStart"/>
+            <w:r>
+              <w:rPr>
+                <w:rFonts w:ascii="Times New Roman" w:hAnsi="Times New Roman" w:cs="Times New Roman"/>
+                <w:sz w:val="24"/>
+                <w:szCs w:val="24"/>
+              </w:rPr>
+              <w:t>i</w:t>
+            </w:r>
+            <w:proofErr w:type="spellEnd"/>
+            <w:r>
+              <w:rPr>
+                <w:rFonts w:ascii="Times New Roman" w:hAnsi="Times New Roman" w:cs="Times New Roman"/>
+                <w:sz w:val="24"/>
+                <w:szCs w:val="24"/>
+              </w:rPr>
+              <w:t>].</w:t>
+            </w:r>
+            <w:proofErr w:type="spellStart"/>
+            <w:r>
+              <w:rPr>
+                <w:rFonts w:ascii="Times New Roman" w:hAnsi="Times New Roman" w:cs="Times New Roman"/>
+                <w:sz w:val="24"/>
+                <w:szCs w:val="24"/>
+              </w:rPr>
+              <w:t>setSelected</w:t>
+            </w:r>
+            <w:proofErr w:type="spellEnd"/>
+            <w:r>
+              <w:rPr>
+                <w:rFonts w:ascii="Times New Roman" w:hAnsi="Times New Roman" w:cs="Times New Roman"/>
+                <w:sz w:val="24"/>
+                <w:szCs w:val="24"/>
+              </w:rPr>
+              <w:t>(</w:t>
             </w:r>
             <w:r>
               <w:rPr>
@@ -354,7 +520,51 @@
                 <w:szCs w:val="24"/>
               </w:rPr>
               <w:tab/>
-              <w:t>boxes[i].addItemListener(</w:t>
+              <w:t>boxes[</w:t>
+            </w:r>
+            <w:proofErr w:type="spellStart"/>
+            <w:r>
+              <w:rPr>
+                <w:rFonts w:ascii="Times New Roman" w:hAnsi="Times New Roman" w:cs="Times New Roman"/>
+                <w:sz w:val="24"/>
+                <w:szCs w:val="24"/>
+              </w:rPr>
+              <w:t>i</w:t>
+            </w:r>
+            <w:proofErr w:type="spellEnd"/>
+            <w:r>
+              <w:rPr>
+                <w:rFonts w:ascii="Times New Roman" w:hAnsi="Times New Roman" w:cs="Times New Roman"/>
+                <w:sz w:val="24"/>
+                <w:szCs w:val="24"/>
+              </w:rPr>
+              <w:t>].</w:t>
+            </w:r>
+            <w:proofErr w:type="spellStart"/>
+            <w:r>
+              <w:rPr>
+                <w:rFonts w:ascii="Times New Roman" w:hAnsi="Times New Roman" w:cs="Times New Roman"/>
+                <w:sz w:val="24"/>
+                <w:szCs w:val="24"/>
+              </w:rPr>
+              <w:t>add</w:t>
+            </w:r>
+            <w:r>
+              <w:rPr>
+                <w:rFonts w:ascii="Times New Roman" w:hAnsi="Times New Roman" w:cs="Times New Roman"/>
+                <w:sz w:val="24"/>
+                <w:szCs w:val="24"/>
+              </w:rPr>
+              <w:t>ItemListener</w:t>
+            </w:r>
+            <w:proofErr w:type="spellEnd"/>
+            <w:r>
+              <w:rPr>
+                <w:rFonts w:ascii="Times New Roman" w:hAnsi="Times New Roman" w:cs="Times New Roman"/>
+                <w:sz w:val="24"/>
+                <w:szCs w:val="24"/>
+              </w:rPr>
+              <w:t>(</w:t>
             </w:r>
             <w:r>
               <w:rPr>
@@ -416,16 +626,134 @@
                 <w:sz w:val="24"/>
                 <w:szCs w:val="24"/>
               </w:rPr>
-              <w:t>, we add this because this is an object that implements itemListener. This checks for an ItemEvent which is an event that says if an object is selected or deselected</w:t>
-            </w:r>
-            <w:r>
-              <w:rPr>
-                <w:rFonts w:ascii="Times New Roman" w:hAnsi="Times New Roman" w:cs="Times New Roman"/>
-                <w:sz w:val="24"/>
-                <w:szCs w:val="24"/>
-              </w:rPr>
-              <w:t>. Using an itemListener requires the use of a method public void itemStateChanged(ItemEvent e) as this is what gets called when the itemListener picks up an itemEvent</w:t>
-            </w:r>
+              <w:t xml:space="preserve">, we add this because this is an object that implements </w:t>
+            </w:r>
+            <w:proofErr w:type="spellStart"/>
+            <w:r>
+              <w:rPr>
+                <w:rFonts w:ascii="Times New Roman" w:hAnsi="Times New Roman" w:cs="Times New Roman"/>
+                <w:sz w:val="24"/>
+                <w:szCs w:val="24"/>
+              </w:rPr>
+              <w:t>ItemListener</w:t>
+            </w:r>
+            <w:proofErr w:type="spellEnd"/>
+            <w:r>
+              <w:rPr>
+                <w:rFonts w:ascii="Times New Roman" w:hAnsi="Times New Roman" w:cs="Times New Roman"/>
+                <w:sz w:val="24"/>
+                <w:szCs w:val="24"/>
+              </w:rPr>
+              <w:t xml:space="preserve">. This checks for an </w:t>
+            </w:r>
+            <w:proofErr w:type="spellStart"/>
+            <w:r>
+              <w:rPr>
+                <w:rFonts w:ascii="Times New Roman" w:hAnsi="Times New Roman" w:cs="Times New Roman"/>
+                <w:sz w:val="24"/>
+                <w:szCs w:val="24"/>
+              </w:rPr>
+              <w:t>ItemEvent</w:t>
+            </w:r>
+            <w:proofErr w:type="spellEnd"/>
+            <w:r>
+              <w:rPr>
+                <w:rFonts w:ascii="Times New Roman" w:hAnsi="Times New Roman" w:cs="Times New Roman"/>
+                <w:sz w:val="24"/>
+                <w:szCs w:val="24"/>
+              </w:rPr>
+              <w:t xml:space="preserve"> which is an event that says if an object is selected or deselected</w:t>
+            </w:r>
+            <w:r>
+              <w:rPr>
+                <w:rFonts w:ascii="Times New Roman" w:hAnsi="Times New Roman" w:cs="Times New Roman"/>
+                <w:sz w:val="24"/>
+                <w:szCs w:val="24"/>
+              </w:rPr>
+              <w:t xml:space="preserve">. Using an </w:t>
+            </w:r>
+            <w:proofErr w:type="spellStart"/>
+            <w:r>
+              <w:rPr>
+                <w:rFonts w:ascii="Times New Roman" w:hAnsi="Times New Roman" w:cs="Times New Roman"/>
+                <w:sz w:val="24"/>
+                <w:szCs w:val="24"/>
+              </w:rPr>
+              <w:t>ItemListener</w:t>
+            </w:r>
+            <w:proofErr w:type="spellEnd"/>
+            <w:r>
+              <w:rPr>
+                <w:rFonts w:ascii="Times New Roman" w:hAnsi="Times New Roman" w:cs="Times New Roman"/>
+                <w:sz w:val="24"/>
+                <w:szCs w:val="24"/>
+              </w:rPr>
+              <w:t xml:space="preserve"> requires the use of a method public void </w:t>
+            </w:r>
+            <w:proofErr w:type="spellStart"/>
+            <w:r>
+              <w:rPr>
+                <w:rFonts w:ascii="Times New Roman" w:hAnsi="Times New Roman" w:cs="Times New Roman"/>
+                <w:sz w:val="24"/>
+                <w:szCs w:val="24"/>
+              </w:rPr>
+              <w:t>itemStateChanged</w:t>
+            </w:r>
+            <w:proofErr w:type="spellEnd"/>
+            <w:r>
+              <w:rPr>
+                <w:rFonts w:ascii="Times New Roman" w:hAnsi="Times New Roman" w:cs="Times New Roman"/>
+                <w:sz w:val="24"/>
+                <w:szCs w:val="24"/>
+              </w:rPr>
+              <w:t>(</w:t>
+            </w:r>
+            <w:proofErr w:type="spellStart"/>
+            <w:r>
+              <w:rPr>
+                <w:rFonts w:ascii="Times New Roman" w:hAnsi="Times New Roman" w:cs="Times New Roman"/>
+                <w:sz w:val="24"/>
+                <w:szCs w:val="24"/>
+              </w:rPr>
+              <w:t>ItemEvent</w:t>
+            </w:r>
+            <w:proofErr w:type="spellEnd"/>
+            <w:r>
+              <w:rPr>
+                <w:rFonts w:ascii="Times New Roman" w:hAnsi="Times New Roman" w:cs="Times New Roman"/>
+                <w:sz w:val="24"/>
+                <w:szCs w:val="24"/>
+              </w:rPr>
+              <w:t xml:space="preserve"> e) as this is what gets called when the </w:t>
+            </w:r>
+            <w:proofErr w:type="spellStart"/>
+            <w:r>
+              <w:rPr>
+                <w:rFonts w:ascii="Times New Roman" w:hAnsi="Times New Roman" w:cs="Times New Roman"/>
+                <w:sz w:val="24"/>
+                <w:szCs w:val="24"/>
+              </w:rPr>
+              <w:t>ItemListener</w:t>
+            </w:r>
+            <w:proofErr w:type="spellEnd"/>
+            <w:r>
+              <w:rPr>
+                <w:rFonts w:ascii="Times New Roman" w:hAnsi="Times New Roman" w:cs="Times New Roman"/>
+                <w:sz w:val="24"/>
+                <w:szCs w:val="24"/>
+              </w:rPr>
+              <w:t xml:space="preserve"> picks up an </w:t>
+            </w:r>
+            <w:proofErr w:type="spellStart"/>
+            <w:r>
+              <w:rPr>
+                <w:rFonts w:ascii="Times New Roman" w:hAnsi="Times New Roman" w:cs="Times New Roman"/>
+                <w:sz w:val="24"/>
+                <w:szCs w:val="24"/>
+              </w:rPr>
+              <w:t>itemEvent</w:t>
+            </w:r>
+            <w:proofErr w:type="spellEnd"/>
             <w:r>
               <w:rPr>
                 <w:rFonts w:ascii="Times New Roman" w:hAnsi="Times New Roman" w:cs="Times New Roman"/>
@@ -453,7 +781,25 @@
                 <w:szCs w:val="24"/>
               </w:rPr>
               <w:tab/>
-              <w:t>add(boxes[i]);</w:t>
+              <w:t>add(boxes[</w:t>
+            </w:r>
+            <w:proofErr w:type="spellStart"/>
+            <w:r>
+              <w:rPr>
+                <w:rFonts w:ascii="Times New Roman" w:hAnsi="Times New Roman" w:cs="Times New Roman"/>
+                <w:sz w:val="24"/>
+                <w:szCs w:val="24"/>
+              </w:rPr>
+              <w:t>i</w:t>
+            </w:r>
+            <w:proofErr w:type="spellEnd"/>
+            <w:r>
+              <w:rPr>
+                <w:rFonts w:ascii="Times New Roman" w:hAnsi="Times New Roman" w:cs="Times New Roman"/>
+                <w:sz w:val="24"/>
+                <w:szCs w:val="24"/>
+              </w:rPr>
+              <w:t>]);</w:t>
             </w:r>
           </w:p>
           <w:p>
@@ -518,7 +864,43 @@
                 <w:sz w:val="24"/>
                 <w:szCs w:val="24"/>
               </w:rPr>
-              <w:t xml:space="preserve"> itemStateChanged(ItemEvent e) {</w:t>
+              <w:t xml:space="preserve"> </w:t>
+            </w:r>
+            <w:proofErr w:type="spellStart"/>
+            <w:r>
+              <w:rPr>
+                <w:rFonts w:ascii="Times New Roman" w:hAnsi="Times New Roman" w:cs="Times New Roman"/>
+                <w:sz w:val="24"/>
+                <w:szCs w:val="24"/>
+              </w:rPr>
+              <w:t>itemStateChanged</w:t>
+            </w:r>
+            <w:proofErr w:type="spellEnd"/>
+            <w:r>
+              <w:rPr>
+                <w:rFonts w:ascii="Times New Roman" w:hAnsi="Times New Roman" w:cs="Times New Roman"/>
+                <w:sz w:val="24"/>
+                <w:szCs w:val="24"/>
+              </w:rPr>
+              <w:t>(</w:t>
+            </w:r>
+            <w:proofErr w:type="spellStart"/>
+            <w:r>
+              <w:rPr>
+                <w:rFonts w:ascii="Times New Roman" w:hAnsi="Times New Roman" w:cs="Times New Roman"/>
+                <w:sz w:val="24"/>
+                <w:szCs w:val="24"/>
+              </w:rPr>
+              <w:t>ItemEvent</w:t>
+            </w:r>
+            <w:proofErr w:type="spellEnd"/>
+            <w:r>
+              <w:rPr>
+                <w:rFonts w:ascii="Times New Roman" w:hAnsi="Times New Roman" w:cs="Times New Roman"/>
+                <w:sz w:val="24"/>
+                <w:szCs w:val="24"/>
+              </w:rPr>
+              <w:t xml:space="preserve"> e) {</w:t>
             </w:r>
             <w:r>
               <w:rPr>
@@ -542,15 +924,87 @@
                 <w:sz w:val="24"/>
                 <w:szCs w:val="24"/>
               </w:rPr>
-              <w:t>part of the itemListener interface, checks boxes</w:t>
-            </w:r>
-            <w:r>
-              <w:rPr>
-                <w:rFonts w:ascii="Times New Roman" w:hAnsi="Times New Roman" w:cs="Times New Roman"/>
-                <w:sz w:val="24"/>
-                <w:szCs w:val="24"/>
-              </w:rPr>
-              <w:t>, when an ItemEvent is fired, the ItemListener catches it and calls this method, passing the ItemEvent that was fired as e, this would be the selecting or deselecting of a checkbox*/</w:t>
+              <w:t xml:space="preserve">part of the </w:t>
+            </w:r>
+            <w:proofErr w:type="spellStart"/>
+            <w:r>
+              <w:rPr>
+                <w:rFonts w:ascii="Times New Roman" w:hAnsi="Times New Roman" w:cs="Times New Roman"/>
+                <w:sz w:val="24"/>
+                <w:szCs w:val="24"/>
+              </w:rPr>
+              <w:t>ItemListener</w:t>
+            </w:r>
+            <w:proofErr w:type="spellEnd"/>
+            <w:r>
+              <w:rPr>
+                <w:rFonts w:ascii="Times New Roman" w:hAnsi="Times New Roman" w:cs="Times New Roman"/>
+                <w:sz w:val="24"/>
+                <w:szCs w:val="24"/>
+              </w:rPr>
+              <w:t xml:space="preserve"> interface, checks boxes</w:t>
+            </w:r>
+            <w:r>
+              <w:rPr>
+                <w:rFonts w:ascii="Times New Roman" w:hAnsi="Times New Roman" w:cs="Times New Roman"/>
+                <w:sz w:val="24"/>
+                <w:szCs w:val="24"/>
+              </w:rPr>
+              <w:t xml:space="preserve">, when an </w:t>
+            </w:r>
+            <w:proofErr w:type="spellStart"/>
+            <w:r>
+              <w:rPr>
+                <w:rFonts w:ascii="Times New Roman" w:hAnsi="Times New Roman" w:cs="Times New Roman"/>
+                <w:sz w:val="24"/>
+                <w:szCs w:val="24"/>
+              </w:rPr>
+              <w:t>ItemEvent</w:t>
+            </w:r>
+            <w:proofErr w:type="spellEnd"/>
+            <w:r>
+              <w:rPr>
+                <w:rFonts w:ascii="Times New Roman" w:hAnsi="Times New Roman" w:cs="Times New Roman"/>
+                <w:sz w:val="24"/>
+                <w:szCs w:val="24"/>
+              </w:rPr>
+              <w:t xml:space="preserve"> is fired, the </w:t>
+            </w:r>
+            <w:proofErr w:type="spellStart"/>
+            <w:r>
+              <w:rPr>
+                <w:rFonts w:ascii="Times New Roman" w:hAnsi="Times New Roman" w:cs="Times New Roman"/>
+                <w:sz w:val="24"/>
+                <w:szCs w:val="24"/>
+              </w:rPr>
+              <w:t>ItemListener</w:t>
+            </w:r>
+            <w:proofErr w:type="spellEnd"/>
+            <w:r>
+              <w:rPr>
+                <w:rFonts w:ascii="Times New Roman" w:hAnsi="Times New Roman" w:cs="Times New Roman"/>
+                <w:sz w:val="24"/>
+                <w:szCs w:val="24"/>
+              </w:rPr>
+              <w:t xml:space="preserve"> catches it and calls this method, passing the </w:t>
+            </w:r>
+            <w:proofErr w:type="spellStart"/>
+            <w:r>
+              <w:rPr>
+                <w:rFonts w:ascii="Times New Roman" w:hAnsi="Times New Roman" w:cs="Times New Roman"/>
+                <w:sz w:val="24"/>
+                <w:szCs w:val="24"/>
+              </w:rPr>
+              <w:t>ItemEvent</w:t>
+            </w:r>
+            <w:proofErr w:type="spellEnd"/>
+            <w:r>
+              <w:rPr>
+                <w:rFonts w:ascii="Times New Roman" w:hAnsi="Times New Roman" w:cs="Times New Roman"/>
+                <w:sz w:val="24"/>
+                <w:szCs w:val="24"/>
+              </w:rPr>
+              <w:t xml:space="preserve"> that was fired as e, this would be the selecting or deselecting of a checkbox*/</w:t>
             </w:r>
           </w:p>
           <w:p>
@@ -572,6 +1026,7 @@
               </w:rPr>
               <w:tab/>
             </w:r>
+            <w:proofErr w:type="spellStart"/>
             <w:r>
               <w:rPr>
                 <w:rFonts w:ascii="Times New Roman" w:hAnsi="Times New Roman" w:cs="Times New Roman"/>
@@ -582,13 +1037,32 @@
               </w:rPr>
               <w:t>int</w:t>
             </w:r>
-            <w:r>
-              <w:rPr>
-                <w:rFonts w:ascii="Times New Roman" w:hAnsi="Times New Roman" w:cs="Times New Roman"/>
-                <w:sz w:val="24"/>
-                <w:szCs w:val="24"/>
-              </w:rPr>
-              <w:t xml:space="preserve"> numberChecked=0;</w:t>
+            <w:proofErr w:type="spellEnd"/>
+            <w:r>
+              <w:rPr>
+                <w:rFonts w:ascii="Times New Roman" w:hAnsi="Times New Roman" w:cs="Times New Roman"/>
+                <w:sz w:val="24"/>
+                <w:szCs w:val="24"/>
+              </w:rPr>
+              <w:t xml:space="preserve"> </w:t>
+            </w:r>
+            <w:proofErr w:type="spellStart"/>
+            <w:r>
+              <w:rPr>
+                <w:rFonts w:ascii="Times New Roman" w:hAnsi="Times New Roman" w:cs="Times New Roman"/>
+                <w:sz w:val="24"/>
+                <w:szCs w:val="24"/>
+              </w:rPr>
+              <w:t>numberChecked</w:t>
+            </w:r>
+            <w:proofErr w:type="spellEnd"/>
+            <w:r>
+              <w:rPr>
+                <w:rFonts w:ascii="Times New Roman" w:hAnsi="Times New Roman" w:cs="Times New Roman"/>
+                <w:sz w:val="24"/>
+                <w:szCs w:val="24"/>
+              </w:rPr>
+              <w:t>=0;</w:t>
             </w:r>
           </w:p>
           <w:p>
@@ -628,6 +1102,7 @@
               </w:rPr>
               <w:t xml:space="preserve"> (</w:t>
             </w:r>
+            <w:proofErr w:type="spellStart"/>
             <w:r>
               <w:rPr>
                 <w:rFonts w:ascii="Times New Roman" w:hAnsi="Times New Roman" w:cs="Times New Roman"/>
@@ -638,13 +1113,50 @@
               </w:rPr>
               <w:t>int</w:t>
             </w:r>
-            <w:r>
-              <w:rPr>
-                <w:rFonts w:ascii="Times New Roman" w:hAnsi="Times New Roman" w:cs="Times New Roman"/>
-                <w:sz w:val="24"/>
-                <w:szCs w:val="24"/>
-              </w:rPr>
-              <w:t xml:space="preserve"> i=0;i&lt;size;i++){</w:t>
+            <w:proofErr w:type="spellEnd"/>
+            <w:r>
+              <w:rPr>
+                <w:rFonts w:ascii="Times New Roman" w:hAnsi="Times New Roman" w:cs="Times New Roman"/>
+                <w:sz w:val="24"/>
+                <w:szCs w:val="24"/>
+              </w:rPr>
+              <w:t xml:space="preserve"> </w:t>
+            </w:r>
+            <w:proofErr w:type="spellStart"/>
+            <w:r>
+              <w:rPr>
+                <w:rFonts w:ascii="Times New Roman" w:hAnsi="Times New Roman" w:cs="Times New Roman"/>
+                <w:sz w:val="24"/>
+                <w:szCs w:val="24"/>
+              </w:rPr>
+              <w:t>i</w:t>
+            </w:r>
+            <w:proofErr w:type="spellEnd"/>
+            <w:r>
+              <w:rPr>
+                <w:rFonts w:ascii="Times New Roman" w:hAnsi="Times New Roman" w:cs="Times New Roman"/>
+                <w:sz w:val="24"/>
+                <w:szCs w:val="24"/>
+              </w:rPr>
+              <w:t>=0;i&lt;</w:t>
+            </w:r>
+            <w:proofErr w:type="spellStart"/>
+            <w:r>
+              <w:rPr>
+                <w:rFonts w:ascii="Times New Roman" w:hAnsi="Times New Roman" w:cs="Times New Roman"/>
+                <w:sz w:val="24"/>
+                <w:szCs w:val="24"/>
+              </w:rPr>
+              <w:t>size;i</w:t>
+            </w:r>
+            <w:proofErr w:type="spellEnd"/>
+            <w:r>
+              <w:rPr>
+                <w:rFonts w:ascii="Times New Roman" w:hAnsi="Times New Roman" w:cs="Times New Roman"/>
+                <w:sz w:val="24"/>
+                <w:szCs w:val="24"/>
+              </w:rPr>
+              <w:t>++){</w:t>
             </w:r>
             <w:r>
               <w:rPr>
@@ -706,7 +1218,43 @@
                 <w:sz w:val="24"/>
                 <w:szCs w:val="24"/>
               </w:rPr>
-              <w:t xml:space="preserve"> (boxes[i].isSelected()) {</w:t>
+              <w:t xml:space="preserve"> (boxes[</w:t>
+            </w:r>
+            <w:proofErr w:type="spellStart"/>
+            <w:r>
+              <w:rPr>
+                <w:rFonts w:ascii="Times New Roman" w:hAnsi="Times New Roman" w:cs="Times New Roman"/>
+                <w:sz w:val="24"/>
+                <w:szCs w:val="24"/>
+              </w:rPr>
+              <w:t>i</w:t>
+            </w:r>
+            <w:proofErr w:type="spellEnd"/>
+            <w:r>
+              <w:rPr>
+                <w:rFonts w:ascii="Times New Roman" w:hAnsi="Times New Roman" w:cs="Times New Roman"/>
+                <w:sz w:val="24"/>
+                <w:szCs w:val="24"/>
+              </w:rPr>
+              <w:t>].</w:t>
+            </w:r>
+            <w:proofErr w:type="spellStart"/>
+            <w:r>
+              <w:rPr>
+                <w:rFonts w:ascii="Times New Roman" w:hAnsi="Times New Roman" w:cs="Times New Roman"/>
+                <w:sz w:val="24"/>
+                <w:szCs w:val="24"/>
+              </w:rPr>
+              <w:t>isSelected</w:t>
+            </w:r>
+            <w:proofErr w:type="spellEnd"/>
+            <w:r>
+              <w:rPr>
+                <w:rFonts w:ascii="Times New Roman" w:hAnsi="Times New Roman" w:cs="Times New Roman"/>
+                <w:sz w:val="24"/>
+                <w:szCs w:val="24"/>
+              </w:rPr>
+              <w:t>()) {</w:t>
             </w:r>
             <w:r>
               <w:rPr>
@@ -751,7 +1299,25 @@
                 <w:szCs w:val="24"/>
               </w:rPr>
               <w:tab/>
-              <w:t>++numberChecked;</w:t>
+              <w:t>++</w:t>
+            </w:r>
+            <w:proofErr w:type="spellStart"/>
+            <w:r>
+              <w:rPr>
+                <w:rFonts w:ascii="Times New Roman" w:hAnsi="Times New Roman" w:cs="Times New Roman"/>
+                <w:sz w:val="24"/>
+                <w:szCs w:val="24"/>
+              </w:rPr>
+              <w:t>numberChecked</w:t>
+            </w:r>
+            <w:proofErr w:type="spellEnd"/>
+            <w:r>
+              <w:rPr>
+                <w:rFonts w:ascii="Times New Roman" w:hAnsi="Times New Roman" w:cs="Times New Roman"/>
+                <w:sz w:val="24"/>
+                <w:szCs w:val="24"/>
+              </w:rPr>
+              <w:t>;</w:t>
             </w:r>
             <w:r>
               <w:rPr>
@@ -847,7 +1413,43 @@
                 <w:sz w:val="24"/>
                 <w:szCs w:val="24"/>
               </w:rPr>
-              <w:t xml:space="preserve"> (numberChecked &gt; toCheck) {</w:t>
+              <w:t xml:space="preserve"> (</w:t>
+            </w:r>
+            <w:proofErr w:type="spellStart"/>
+            <w:r>
+              <w:rPr>
+                <w:rFonts w:ascii="Times New Roman" w:hAnsi="Times New Roman" w:cs="Times New Roman"/>
+                <w:sz w:val="24"/>
+                <w:szCs w:val="24"/>
+              </w:rPr>
+              <w:t>numberChecked</w:t>
+            </w:r>
+            <w:proofErr w:type="spellEnd"/>
+            <w:r>
+              <w:rPr>
+                <w:rFonts w:ascii="Times New Roman" w:hAnsi="Times New Roman" w:cs="Times New Roman"/>
+                <w:sz w:val="24"/>
+                <w:szCs w:val="24"/>
+              </w:rPr>
+              <w:t xml:space="preserve"> &gt; </w:t>
+            </w:r>
+            <w:proofErr w:type="spellStart"/>
+            <w:r>
+              <w:rPr>
+                <w:rFonts w:ascii="Times New Roman" w:hAnsi="Times New Roman" w:cs="Times New Roman"/>
+                <w:sz w:val="24"/>
+                <w:szCs w:val="24"/>
+              </w:rPr>
+              <w:t>toCheck</w:t>
+            </w:r>
+            <w:proofErr w:type="spellEnd"/>
+            <w:r>
+              <w:rPr>
+                <w:rFonts w:ascii="Times New Roman" w:hAnsi="Times New Roman" w:cs="Times New Roman"/>
+                <w:sz w:val="24"/>
+                <w:szCs w:val="24"/>
+              </w:rPr>
+              <w:t>) {</w:t>
             </w:r>
             <w:r>
               <w:rPr>
@@ -884,7 +1486,60 @@
                 <w:szCs w:val="24"/>
               </w:rPr>
               <w:tab/>
-              <w:t>upperText.setText((numberChecked - toCheck) + " fewer!" );</w:t>
+            </w:r>
+            <w:proofErr w:type="spellStart"/>
+            <w:r>
+              <w:rPr>
+                <w:rFonts w:ascii="Times New Roman" w:hAnsi="Times New Roman" w:cs="Times New Roman"/>
+                <w:sz w:val="24"/>
+                <w:szCs w:val="24"/>
+              </w:rPr>
+              <w:t>upperText.setText</w:t>
+            </w:r>
+            <w:proofErr w:type="spellEnd"/>
+            <w:r>
+              <w:rPr>
+                <w:rFonts w:ascii="Times New Roman" w:hAnsi="Times New Roman" w:cs="Times New Roman"/>
+                <w:sz w:val="24"/>
+                <w:szCs w:val="24"/>
+              </w:rPr>
+              <w:t>((</w:t>
+            </w:r>
+            <w:proofErr w:type="spellStart"/>
+            <w:r>
+              <w:rPr>
+                <w:rFonts w:ascii="Times New Roman" w:hAnsi="Times New Roman" w:cs="Times New Roman"/>
+                <w:sz w:val="24"/>
+                <w:szCs w:val="24"/>
+              </w:rPr>
+              <w:t>numberChecked</w:t>
+            </w:r>
+            <w:proofErr w:type="spellEnd"/>
+            <w:r>
+              <w:rPr>
+                <w:rFonts w:ascii="Times New Roman" w:hAnsi="Times New Roman" w:cs="Times New Roman"/>
+                <w:sz w:val="24"/>
+                <w:szCs w:val="24"/>
+              </w:rPr>
+              <w:t xml:space="preserve"> - </w:t>
+            </w:r>
+            <w:proofErr w:type="spellStart"/>
+            <w:r>
+              <w:rPr>
+                <w:rFonts w:ascii="Times New Roman" w:hAnsi="Times New Roman" w:cs="Times New Roman"/>
+                <w:sz w:val="24"/>
+                <w:szCs w:val="24"/>
+              </w:rPr>
+              <w:t>toCheck</w:t>
+            </w:r>
+            <w:proofErr w:type="spellEnd"/>
+            <w:r>
+              <w:rPr>
+                <w:rFonts w:ascii="Times New Roman" w:hAnsi="Times New Roman" w:cs="Times New Roman"/>
+                <w:sz w:val="24"/>
+                <w:szCs w:val="24"/>
+              </w:rPr>
+              <w:t>) + " fewer!" );</w:t>
             </w:r>
           </w:p>
           <w:p>
@@ -980,7 +1635,60 @@
                 <w:szCs w:val="24"/>
               </w:rPr>
               <w:tab/>
-              <w:t>upperText.setText((toCheck - numberChecked) + " more.");</w:t>
+            </w:r>
+            <w:proofErr w:type="spellStart"/>
+            <w:r>
+              <w:rPr>
+                <w:rFonts w:ascii="Times New Roman" w:hAnsi="Times New Roman" w:cs="Times New Roman"/>
+                <w:sz w:val="24"/>
+                <w:szCs w:val="24"/>
+              </w:rPr>
+              <w:t>upperText.setText</w:t>
+            </w:r>
+            <w:proofErr w:type="spellEnd"/>
+            <w:r>
+              <w:rPr>
+                <w:rFonts w:ascii="Times New Roman" w:hAnsi="Times New Roman" w:cs="Times New Roman"/>
+                <w:sz w:val="24"/>
+                <w:szCs w:val="24"/>
+              </w:rPr>
+              <w:t>((</w:t>
+            </w:r>
+            <w:proofErr w:type="spellStart"/>
+            <w:r>
+              <w:rPr>
+                <w:rFonts w:ascii="Times New Roman" w:hAnsi="Times New Roman" w:cs="Times New Roman"/>
+                <w:sz w:val="24"/>
+                <w:szCs w:val="24"/>
+              </w:rPr>
+              <w:t>toCheck</w:t>
+            </w:r>
+            <w:proofErr w:type="spellEnd"/>
+            <w:r>
+              <w:rPr>
+                <w:rFonts w:ascii="Times New Roman" w:hAnsi="Times New Roman" w:cs="Times New Roman"/>
+                <w:sz w:val="24"/>
+                <w:szCs w:val="24"/>
+              </w:rPr>
+              <w:t xml:space="preserve"> - </w:t>
+            </w:r>
+            <w:proofErr w:type="spellStart"/>
+            <w:r>
+              <w:rPr>
+                <w:rFonts w:ascii="Times New Roman" w:hAnsi="Times New Roman" w:cs="Times New Roman"/>
+                <w:sz w:val="24"/>
+                <w:szCs w:val="24"/>
+              </w:rPr>
+              <w:t>numberChecked</w:t>
+            </w:r>
+            <w:proofErr w:type="spellEnd"/>
+            <w:r>
+              <w:rPr>
+                <w:rFonts w:ascii="Times New Roman" w:hAnsi="Times New Roman" w:cs="Times New Roman"/>
+                <w:sz w:val="24"/>
+                <w:szCs w:val="24"/>
+              </w:rPr>
+              <w:t>) + " more.");</w:t>
             </w:r>
           </w:p>
           <w:p>
@@ -1066,6 +1774,7 @@
           <w:szCs w:val="24"/>
         </w:rPr>
       </w:pPr>
+      <w:proofErr w:type="spellStart"/>
       <w:r>
         <w:rPr>
           <w:rFonts w:ascii="Times New Roman" w:hAnsi="Times New Roman" w:cs="Times New Roman"/>
@@ -1093,6 +1802,7 @@
         </w:rPr>
         <w:t>Button</w:t>
       </w:r>
+      <w:proofErr w:type="spellEnd"/>
     </w:p>
     <w:p>
       <w:pPr>
@@ -1140,24 +1850,88 @@
                 <w:sz w:val="24"/>
                 <w:szCs w:val="24"/>
               </w:rPr>
-              <w:t>class Radio extends JPanel implements ActionListener{</w:t>
-            </w:r>
-          </w:p>
-          <w:p>
-            <w:pPr>
-              <w:rPr>
-                <w:rFonts w:ascii="Times New Roman" w:hAnsi="Times New Roman" w:cs="Times New Roman"/>
-                <w:sz w:val="24"/>
-                <w:szCs w:val="24"/>
-              </w:rPr>
-            </w:pPr>
-            <w:r>
-              <w:rPr>
-                <w:rFonts w:ascii="Times New Roman" w:hAnsi="Times New Roman" w:cs="Times New Roman"/>
-                <w:sz w:val="24"/>
-                <w:szCs w:val="24"/>
-              </w:rPr>
-              <w:t>JRadioButton[] buttons = new JRadioButton[5];//</w:t>
+              <w:t xml:space="preserve">class Radio extends </w:t>
+            </w:r>
+            <w:proofErr w:type="spellStart"/>
+            <w:r>
+              <w:rPr>
+                <w:rFonts w:ascii="Times New Roman" w:hAnsi="Times New Roman" w:cs="Times New Roman"/>
+                <w:sz w:val="24"/>
+                <w:szCs w:val="24"/>
+              </w:rPr>
+              <w:t>JPanel</w:t>
+            </w:r>
+            <w:proofErr w:type="spellEnd"/>
+            <w:r>
+              <w:rPr>
+                <w:rFonts w:ascii="Times New Roman" w:hAnsi="Times New Roman" w:cs="Times New Roman"/>
+                <w:sz w:val="24"/>
+                <w:szCs w:val="24"/>
+              </w:rPr>
+              <w:t xml:space="preserve"> implements </w:t>
+            </w:r>
+            <w:proofErr w:type="spellStart"/>
+            <w:r>
+              <w:rPr>
+                <w:rFonts w:ascii="Times New Roman" w:hAnsi="Times New Roman" w:cs="Times New Roman"/>
+                <w:sz w:val="24"/>
+                <w:szCs w:val="24"/>
+              </w:rPr>
+              <w:t>ActionListener</w:t>
+            </w:r>
+            <w:proofErr w:type="spellEnd"/>
+            <w:r>
+              <w:rPr>
+                <w:rFonts w:ascii="Times New Roman" w:hAnsi="Times New Roman" w:cs="Times New Roman"/>
+                <w:sz w:val="24"/>
+                <w:szCs w:val="24"/>
+              </w:rPr>
+              <w:t>{</w:t>
+            </w:r>
+          </w:p>
+          <w:p>
+            <w:pPr>
+              <w:rPr>
+                <w:rFonts w:ascii="Times New Roman" w:hAnsi="Times New Roman" w:cs="Times New Roman"/>
+                <w:sz w:val="24"/>
+                <w:szCs w:val="24"/>
+              </w:rPr>
+            </w:pPr>
+            <w:proofErr w:type="spellStart"/>
+            <w:r>
+              <w:rPr>
+                <w:rFonts w:ascii="Times New Roman" w:hAnsi="Times New Roman" w:cs="Times New Roman"/>
+                <w:sz w:val="24"/>
+                <w:szCs w:val="24"/>
+              </w:rPr>
+              <w:t>JRadioButton</w:t>
+            </w:r>
+            <w:proofErr w:type="spellEnd"/>
+            <w:r>
+              <w:rPr>
+                <w:rFonts w:ascii="Times New Roman" w:hAnsi="Times New Roman" w:cs="Times New Roman"/>
+                <w:sz w:val="24"/>
+                <w:szCs w:val="24"/>
+              </w:rPr>
+              <w:t xml:space="preserve">[] buttons = new </w:t>
+            </w:r>
+            <w:proofErr w:type="spellStart"/>
+            <w:r>
+              <w:rPr>
+                <w:rFonts w:ascii="Times New Roman" w:hAnsi="Times New Roman" w:cs="Times New Roman"/>
+                <w:sz w:val="24"/>
+                <w:szCs w:val="24"/>
+              </w:rPr>
+              <w:t>JRadioButton</w:t>
+            </w:r>
+            <w:proofErr w:type="spellEnd"/>
+            <w:r>
+              <w:rPr>
+                <w:rFonts w:ascii="Times New Roman" w:hAnsi="Times New Roman" w:cs="Times New Roman"/>
+                <w:sz w:val="24"/>
+                <w:szCs w:val="24"/>
+              </w:rPr>
+              <w:t>[5];//</w:t>
             </w:r>
             <w:r>
               <w:rPr>
@@ -1176,6 +1950,7 @@
                 <w:szCs w:val="24"/>
               </w:rPr>
             </w:pPr>
+            <w:proofErr w:type="spellStart"/>
             <w:r>
               <w:rPr>
                 <w:rFonts w:ascii="Times New Roman" w:hAnsi="Times New Roman" w:cs="Times New Roman"/>
@@ -1198,7 +1973,34 @@
                 <w:sz w:val="24"/>
                 <w:szCs w:val="24"/>
               </w:rPr>
-              <w:t>anel panel = new JPanel();</w:t>
+              <w:t>anel</w:t>
+            </w:r>
+            <w:proofErr w:type="spellEnd"/>
+            <w:r>
+              <w:rPr>
+                <w:rFonts w:ascii="Times New Roman" w:hAnsi="Times New Roman" w:cs="Times New Roman"/>
+                <w:sz w:val="24"/>
+                <w:szCs w:val="24"/>
+              </w:rPr>
+              <w:t xml:space="preserve"> panel = new </w:t>
+            </w:r>
+            <w:proofErr w:type="spellStart"/>
+            <w:r>
+              <w:rPr>
+                <w:rFonts w:ascii="Times New Roman" w:hAnsi="Times New Roman" w:cs="Times New Roman"/>
+                <w:sz w:val="24"/>
+                <w:szCs w:val="24"/>
+              </w:rPr>
+              <w:t>JPanel</w:t>
+            </w:r>
+            <w:proofErr w:type="spellEnd"/>
+            <w:r>
+              <w:rPr>
+                <w:rFonts w:ascii="Times New Roman" w:hAnsi="Times New Roman" w:cs="Times New Roman"/>
+                <w:sz w:val="24"/>
+                <w:szCs w:val="24"/>
+              </w:rPr>
+              <w:t>();</w:t>
             </w:r>
             <w:r>
               <w:rPr>
@@ -1217,13 +2019,41 @@
                 <w:szCs w:val="24"/>
               </w:rPr>
             </w:pPr>
-            <w:r>
-              <w:rPr>
-                <w:rFonts w:ascii="Times New Roman" w:hAnsi="Times New Roman" w:cs="Times New Roman"/>
-                <w:sz w:val="24"/>
-                <w:szCs w:val="24"/>
-              </w:rPr>
-              <w:t>ButtonGroup group = new ButtonGroup();</w:t>
+            <w:proofErr w:type="spellStart"/>
+            <w:r>
+              <w:rPr>
+                <w:rFonts w:ascii="Times New Roman" w:hAnsi="Times New Roman" w:cs="Times New Roman"/>
+                <w:sz w:val="24"/>
+                <w:szCs w:val="24"/>
+              </w:rPr>
+              <w:t>ButtonGroup</w:t>
+            </w:r>
+            <w:proofErr w:type="spellEnd"/>
+            <w:r>
+              <w:rPr>
+                <w:rFonts w:ascii="Times New Roman" w:hAnsi="Times New Roman" w:cs="Times New Roman"/>
+                <w:sz w:val="24"/>
+                <w:szCs w:val="24"/>
+              </w:rPr>
+              <w:t xml:space="preserve"> group = new </w:t>
+            </w:r>
+            <w:proofErr w:type="spellStart"/>
+            <w:r>
+              <w:rPr>
+                <w:rFonts w:ascii="Times New Roman" w:hAnsi="Times New Roman" w:cs="Times New Roman"/>
+                <w:sz w:val="24"/>
+                <w:szCs w:val="24"/>
+              </w:rPr>
+              <w:t>ButtonGroup</w:t>
+            </w:r>
+            <w:proofErr w:type="spellEnd"/>
+            <w:r>
+              <w:rPr>
+                <w:rFonts w:ascii="Times New Roman" w:hAnsi="Times New Roman" w:cs="Times New Roman"/>
+                <w:sz w:val="24"/>
+                <w:szCs w:val="24"/>
+              </w:rPr>
+              <w:t>();</w:t>
             </w:r>
             <w:r>
               <w:rPr>
@@ -1264,6 +2094,7 @@
               </w:rPr>
               <w:t xml:space="preserve"> (</w:t>
             </w:r>
+            <w:proofErr w:type="spellStart"/>
             <w:r>
               <w:rPr>
                 <w:rFonts w:ascii="Times New Roman" w:hAnsi="Times New Roman" w:cs="Times New Roman"/>
@@ -1274,13 +2105,86 @@
               </w:rPr>
               <w:t>int</w:t>
             </w:r>
-            <w:r>
-              <w:rPr>
-                <w:rFonts w:ascii="Times New Roman" w:hAnsi="Times New Roman" w:cs="Times New Roman"/>
-                <w:sz w:val="24"/>
-                <w:szCs w:val="24"/>
-              </w:rPr>
-              <w:t xml:space="preserve"> i = 0 ; i &lt; buttons.length ; i++){//loop to initialize all the buttons</w:t>
+            <w:proofErr w:type="spellEnd"/>
+            <w:r>
+              <w:rPr>
+                <w:rFonts w:ascii="Times New Roman" w:hAnsi="Times New Roman" w:cs="Times New Roman"/>
+                <w:sz w:val="24"/>
+                <w:szCs w:val="24"/>
+              </w:rPr>
+              <w:t xml:space="preserve"> </w:t>
+            </w:r>
+            <w:proofErr w:type="spellStart"/>
+            <w:r>
+              <w:rPr>
+                <w:rFonts w:ascii="Times New Roman" w:hAnsi="Times New Roman" w:cs="Times New Roman"/>
+                <w:sz w:val="24"/>
+                <w:szCs w:val="24"/>
+              </w:rPr>
+              <w:t>i</w:t>
+            </w:r>
+            <w:proofErr w:type="spellEnd"/>
+            <w:r>
+              <w:rPr>
+                <w:rFonts w:ascii="Times New Roman" w:hAnsi="Times New Roman" w:cs="Times New Roman"/>
+                <w:sz w:val="24"/>
+                <w:szCs w:val="24"/>
+              </w:rPr>
+              <w:t xml:space="preserve"> = 0 ; </w:t>
+            </w:r>
+            <w:proofErr w:type="spellStart"/>
+            <w:r>
+              <w:rPr>
+                <w:rFonts w:ascii="Times New Roman" w:hAnsi="Times New Roman" w:cs="Times New Roman"/>
+                <w:sz w:val="24"/>
+                <w:szCs w:val="24"/>
+              </w:rPr>
+              <w:t>i</w:t>
+            </w:r>
+            <w:proofErr w:type="spellEnd"/>
+            <w:r>
+              <w:rPr>
+                <w:rFonts w:ascii="Times New Roman" w:hAnsi="Times New Roman" w:cs="Times New Roman"/>
+                <w:sz w:val="24"/>
+                <w:szCs w:val="24"/>
+              </w:rPr>
+              <w:t xml:space="preserve"> &lt; </w:t>
+            </w:r>
+            <w:proofErr w:type="spellStart"/>
+            <w:r>
+              <w:rPr>
+                <w:rFonts w:ascii="Times New Roman" w:hAnsi="Times New Roman" w:cs="Times New Roman"/>
+                <w:sz w:val="24"/>
+                <w:szCs w:val="24"/>
+              </w:rPr>
+              <w:t>buttons.length</w:t>
+            </w:r>
+            <w:proofErr w:type="spellEnd"/>
+            <w:r>
+              <w:rPr>
+                <w:rFonts w:ascii="Times New Roman" w:hAnsi="Times New Roman" w:cs="Times New Roman"/>
+                <w:sz w:val="24"/>
+                <w:szCs w:val="24"/>
+              </w:rPr>
+              <w:t xml:space="preserve"> ; </w:t>
+            </w:r>
+            <w:proofErr w:type="spellStart"/>
+            <w:r>
+              <w:rPr>
+                <w:rFonts w:ascii="Times New Roman" w:hAnsi="Times New Roman" w:cs="Times New Roman"/>
+                <w:sz w:val="24"/>
+                <w:szCs w:val="24"/>
+              </w:rPr>
+              <w:t>i</w:t>
+            </w:r>
+            <w:proofErr w:type="spellEnd"/>
+            <w:r>
+              <w:rPr>
+                <w:rFonts w:ascii="Times New Roman" w:hAnsi="Times New Roman" w:cs="Times New Roman"/>
+                <w:sz w:val="24"/>
+                <w:szCs w:val="24"/>
+              </w:rPr>
+              <w:t>++){//loop to initialize all the buttons</w:t>
             </w:r>
           </w:p>
           <w:p>
@@ -1300,7 +2204,25 @@
                 <w:sz w:val="24"/>
                 <w:szCs w:val="24"/>
               </w:rPr>
-              <w:t xml:space="preserve">            buttons[i] = </w:t>
+              <w:t xml:space="preserve">            buttons[</w:t>
+            </w:r>
+            <w:proofErr w:type="spellStart"/>
+            <w:r>
+              <w:rPr>
+                <w:rFonts w:ascii="Times New Roman" w:hAnsi="Times New Roman" w:cs="Times New Roman"/>
+                <w:sz w:val="24"/>
+                <w:szCs w:val="24"/>
+              </w:rPr>
+              <w:t>i</w:t>
+            </w:r>
+            <w:proofErr w:type="spellEnd"/>
+            <w:r>
+              <w:rPr>
+                <w:rFonts w:ascii="Times New Roman" w:hAnsi="Times New Roman" w:cs="Times New Roman"/>
+                <w:sz w:val="24"/>
+                <w:szCs w:val="24"/>
+              </w:rPr>
+              <w:t xml:space="preserve">] = </w:t>
             </w:r>
             <w:r>
               <w:rPr>
@@ -1318,7 +2240,43 @@
                 <w:sz w:val="24"/>
                 <w:szCs w:val="24"/>
               </w:rPr>
-              <w:t xml:space="preserve"> JRadioButton("Button "+i);//creates the button, and names it</w:t>
+              <w:t xml:space="preserve"> </w:t>
+            </w:r>
+            <w:proofErr w:type="spellStart"/>
+            <w:r>
+              <w:rPr>
+                <w:rFonts w:ascii="Times New Roman" w:hAnsi="Times New Roman" w:cs="Times New Roman"/>
+                <w:sz w:val="24"/>
+                <w:szCs w:val="24"/>
+              </w:rPr>
+              <w:t>JRadioButton</w:t>
+            </w:r>
+            <w:proofErr w:type="spellEnd"/>
+            <w:r>
+              <w:rPr>
+                <w:rFonts w:ascii="Times New Roman" w:hAnsi="Times New Roman" w:cs="Times New Roman"/>
+                <w:sz w:val="24"/>
+                <w:szCs w:val="24"/>
+              </w:rPr>
+              <w:t>("Button "+</w:t>
+            </w:r>
+            <w:proofErr w:type="spellStart"/>
+            <w:r>
+              <w:rPr>
+                <w:rFonts w:ascii="Times New Roman" w:hAnsi="Times New Roman" w:cs="Times New Roman"/>
+                <w:sz w:val="24"/>
+                <w:szCs w:val="24"/>
+              </w:rPr>
+              <w:t>i</w:t>
+            </w:r>
+            <w:proofErr w:type="spellEnd"/>
+            <w:r>
+              <w:rPr>
+                <w:rFonts w:ascii="Times New Roman" w:hAnsi="Times New Roman" w:cs="Times New Roman"/>
+                <w:sz w:val="24"/>
+                <w:szCs w:val="24"/>
+              </w:rPr>
+              <w:t>);//creates the button, and names it</w:t>
             </w:r>
           </w:p>
           <w:p>
@@ -1338,7 +2296,51 @@
                 <w:sz w:val="24"/>
                 <w:szCs w:val="24"/>
               </w:rPr>
-              <w:t xml:space="preserve">            buttons[i].addActionListener(</w:t>
+              <w:t xml:space="preserve">            buttons[</w:t>
+            </w:r>
+            <w:proofErr w:type="spellStart"/>
+            <w:r>
+              <w:rPr>
+                <w:rFonts w:ascii="Times New Roman" w:hAnsi="Times New Roman" w:cs="Times New Roman"/>
+                <w:sz w:val="24"/>
+                <w:szCs w:val="24"/>
+              </w:rPr>
+              <w:t>i</w:t>
+            </w:r>
+            <w:proofErr w:type="spellEnd"/>
+            <w:r>
+              <w:rPr>
+                <w:rFonts w:ascii="Times New Roman" w:hAnsi="Times New Roman" w:cs="Times New Roman"/>
+                <w:sz w:val="24"/>
+                <w:szCs w:val="24"/>
+              </w:rPr>
+              <w:t>].</w:t>
+            </w:r>
+            <w:proofErr w:type="spellStart"/>
+            <w:r>
+              <w:rPr>
+                <w:rFonts w:ascii="Times New Roman" w:hAnsi="Times New Roman" w:cs="Times New Roman"/>
+                <w:sz w:val="24"/>
+                <w:szCs w:val="24"/>
+              </w:rPr>
+              <w:t>add</w:t>
+            </w:r>
+            <w:r>
+              <w:rPr>
+                <w:rFonts w:ascii="Times New Roman" w:hAnsi="Times New Roman" w:cs="Times New Roman"/>
+                <w:sz w:val="24"/>
+                <w:szCs w:val="24"/>
+              </w:rPr>
+              <w:t>ActionListener</w:t>
+            </w:r>
+            <w:proofErr w:type="spellEnd"/>
+            <w:r>
+              <w:rPr>
+                <w:rFonts w:ascii="Times New Roman" w:hAnsi="Times New Roman" w:cs="Times New Roman"/>
+                <w:sz w:val="24"/>
+                <w:szCs w:val="24"/>
+              </w:rPr>
+              <w:t>(</w:t>
             </w:r>
             <w:r>
               <w:rPr>
@@ -1376,16 +2378,162 @@
                 <w:sz w:val="24"/>
                 <w:szCs w:val="24"/>
               </w:rPr>
-              <w:t>/*Adds an ActionListener to tell us if the button is clicked, this is an object that implements ActionListener, this ActionListener checks for ActionEvents that are events specific to the thing that fired it, in this case, a JRadioButton</w:t>
-            </w:r>
-            <w:r>
-              <w:rPr>
-                <w:rFonts w:ascii="Times New Roman" w:hAnsi="Times New Roman" w:cs="Times New Roman"/>
-                <w:sz w:val="24"/>
-                <w:szCs w:val="24"/>
-              </w:rPr>
-              <w:t>. Using an actionListener requires the presence of a method called public void actionPerformed(ActionEvent e) because this is called every time an action event is fired and caught by the actionListener</w:t>
-            </w:r>
+              <w:t xml:space="preserve">/*Adds an </w:t>
+            </w:r>
+            <w:proofErr w:type="spellStart"/>
+            <w:r>
+              <w:rPr>
+                <w:rFonts w:ascii="Times New Roman" w:hAnsi="Times New Roman" w:cs="Times New Roman"/>
+                <w:sz w:val="24"/>
+                <w:szCs w:val="24"/>
+              </w:rPr>
+              <w:t>ActionListener</w:t>
+            </w:r>
+            <w:proofErr w:type="spellEnd"/>
+            <w:r>
+              <w:rPr>
+                <w:rFonts w:ascii="Times New Roman" w:hAnsi="Times New Roman" w:cs="Times New Roman"/>
+                <w:sz w:val="24"/>
+                <w:szCs w:val="24"/>
+              </w:rPr>
+              <w:t xml:space="preserve"> to tell us if the button is clicked, this is an object that implements </w:t>
+            </w:r>
+            <w:proofErr w:type="spellStart"/>
+            <w:r>
+              <w:rPr>
+                <w:rFonts w:ascii="Times New Roman" w:hAnsi="Times New Roman" w:cs="Times New Roman"/>
+                <w:sz w:val="24"/>
+                <w:szCs w:val="24"/>
+              </w:rPr>
+              <w:t>ActionListener</w:t>
+            </w:r>
+            <w:proofErr w:type="spellEnd"/>
+            <w:r>
+              <w:rPr>
+                <w:rFonts w:ascii="Times New Roman" w:hAnsi="Times New Roman" w:cs="Times New Roman"/>
+                <w:sz w:val="24"/>
+                <w:szCs w:val="24"/>
+              </w:rPr>
+              <w:t xml:space="preserve">, this </w:t>
+            </w:r>
+            <w:proofErr w:type="spellStart"/>
+            <w:r>
+              <w:rPr>
+                <w:rFonts w:ascii="Times New Roman" w:hAnsi="Times New Roman" w:cs="Times New Roman"/>
+                <w:sz w:val="24"/>
+                <w:szCs w:val="24"/>
+              </w:rPr>
+              <w:t>ActionListener</w:t>
+            </w:r>
+            <w:proofErr w:type="spellEnd"/>
+            <w:r>
+              <w:rPr>
+                <w:rFonts w:ascii="Times New Roman" w:hAnsi="Times New Roman" w:cs="Times New Roman"/>
+                <w:sz w:val="24"/>
+                <w:szCs w:val="24"/>
+              </w:rPr>
+              <w:t xml:space="preserve"> checks for </w:t>
+            </w:r>
+            <w:proofErr w:type="spellStart"/>
+            <w:r>
+              <w:rPr>
+                <w:rFonts w:ascii="Times New Roman" w:hAnsi="Times New Roman" w:cs="Times New Roman"/>
+                <w:sz w:val="24"/>
+                <w:szCs w:val="24"/>
+              </w:rPr>
+              <w:t>ActionEvents</w:t>
+            </w:r>
+            <w:proofErr w:type="spellEnd"/>
+            <w:r>
+              <w:rPr>
+                <w:rFonts w:ascii="Times New Roman" w:hAnsi="Times New Roman" w:cs="Times New Roman"/>
+                <w:sz w:val="24"/>
+                <w:szCs w:val="24"/>
+              </w:rPr>
+              <w:t xml:space="preserve"> that are events specific to the thing that fired it, in this case, a </w:t>
+            </w:r>
+            <w:proofErr w:type="spellStart"/>
+            <w:r>
+              <w:rPr>
+                <w:rFonts w:ascii="Times New Roman" w:hAnsi="Times New Roman" w:cs="Times New Roman"/>
+                <w:sz w:val="24"/>
+                <w:szCs w:val="24"/>
+              </w:rPr>
+              <w:t>JRadioButton</w:t>
+            </w:r>
+            <w:proofErr w:type="spellEnd"/>
+            <w:r>
+              <w:rPr>
+                <w:rFonts w:ascii="Times New Roman" w:hAnsi="Times New Roman" w:cs="Times New Roman"/>
+                <w:sz w:val="24"/>
+                <w:szCs w:val="24"/>
+              </w:rPr>
+              <w:t xml:space="preserve">. Using an </w:t>
+            </w:r>
+            <w:proofErr w:type="spellStart"/>
+            <w:r>
+              <w:rPr>
+                <w:rFonts w:ascii="Times New Roman" w:hAnsi="Times New Roman" w:cs="Times New Roman"/>
+                <w:sz w:val="24"/>
+                <w:szCs w:val="24"/>
+              </w:rPr>
+              <w:t>ActionListener</w:t>
+            </w:r>
+            <w:proofErr w:type="spellEnd"/>
+            <w:r>
+              <w:rPr>
+                <w:rFonts w:ascii="Times New Roman" w:hAnsi="Times New Roman" w:cs="Times New Roman"/>
+                <w:sz w:val="24"/>
+                <w:szCs w:val="24"/>
+              </w:rPr>
+              <w:t xml:space="preserve"> requires the presence of a method called public void </w:t>
+            </w:r>
+            <w:proofErr w:type="spellStart"/>
+            <w:r>
+              <w:rPr>
+                <w:rFonts w:ascii="Times New Roman" w:hAnsi="Times New Roman" w:cs="Times New Roman"/>
+                <w:sz w:val="24"/>
+                <w:szCs w:val="24"/>
+              </w:rPr>
+              <w:t>actionPerformed</w:t>
+            </w:r>
+            <w:proofErr w:type="spellEnd"/>
+            <w:r>
+              <w:rPr>
+                <w:rFonts w:ascii="Times New Roman" w:hAnsi="Times New Roman" w:cs="Times New Roman"/>
+                <w:sz w:val="24"/>
+                <w:szCs w:val="24"/>
+              </w:rPr>
+              <w:t>(</w:t>
+            </w:r>
+            <w:proofErr w:type="spellStart"/>
+            <w:r>
+              <w:rPr>
+                <w:rFonts w:ascii="Times New Roman" w:hAnsi="Times New Roman" w:cs="Times New Roman"/>
+                <w:sz w:val="24"/>
+                <w:szCs w:val="24"/>
+              </w:rPr>
+              <w:t>ActionEvent</w:t>
+            </w:r>
+            <w:proofErr w:type="spellEnd"/>
+            <w:r>
+              <w:rPr>
+                <w:rFonts w:ascii="Times New Roman" w:hAnsi="Times New Roman" w:cs="Times New Roman"/>
+                <w:sz w:val="24"/>
+                <w:szCs w:val="24"/>
+              </w:rPr>
+              <w:t xml:space="preserve"> e) because this is called every time an action event is fired and caught by the </w:t>
+            </w:r>
+            <w:proofErr w:type="spellStart"/>
+            <w:r>
+              <w:rPr>
+                <w:rFonts w:ascii="Times New Roman" w:hAnsi="Times New Roman" w:cs="Times New Roman"/>
+                <w:sz w:val="24"/>
+                <w:szCs w:val="24"/>
+              </w:rPr>
+              <w:t>ActionListener</w:t>
+            </w:r>
+            <w:proofErr w:type="spellEnd"/>
             <w:r>
               <w:rPr>
                 <w:rFonts w:ascii="Times New Roman" w:hAnsi="Times New Roman" w:cs="Times New Roman"/>
@@ -1412,7 +2560,43 @@
                 <w:sz w:val="24"/>
                 <w:szCs w:val="24"/>
               </w:rPr>
-              <w:t xml:space="preserve">            buttons[i].setMnemonic(KeyEvent.VK_1 + i-1);</w:t>
+              <w:t xml:space="preserve">            buttons[</w:t>
+            </w:r>
+            <w:proofErr w:type="spellStart"/>
+            <w:r>
+              <w:rPr>
+                <w:rFonts w:ascii="Times New Roman" w:hAnsi="Times New Roman" w:cs="Times New Roman"/>
+                <w:sz w:val="24"/>
+                <w:szCs w:val="24"/>
+              </w:rPr>
+              <w:t>i</w:t>
+            </w:r>
+            <w:proofErr w:type="spellEnd"/>
+            <w:r>
+              <w:rPr>
+                <w:rFonts w:ascii="Times New Roman" w:hAnsi="Times New Roman" w:cs="Times New Roman"/>
+                <w:sz w:val="24"/>
+                <w:szCs w:val="24"/>
+              </w:rPr>
+              <w:t>].</w:t>
+            </w:r>
+            <w:proofErr w:type="spellStart"/>
+            <w:r>
+              <w:rPr>
+                <w:rFonts w:ascii="Times New Roman" w:hAnsi="Times New Roman" w:cs="Times New Roman"/>
+                <w:sz w:val="24"/>
+                <w:szCs w:val="24"/>
+              </w:rPr>
+              <w:t>setMnemonic</w:t>
+            </w:r>
+            <w:proofErr w:type="spellEnd"/>
+            <w:r>
+              <w:rPr>
+                <w:rFonts w:ascii="Times New Roman" w:hAnsi="Times New Roman" w:cs="Times New Roman"/>
+                <w:sz w:val="24"/>
+                <w:szCs w:val="24"/>
+              </w:rPr>
+              <w:t>(KeyEvent.VK_1 + i-1);</w:t>
             </w:r>
             <w:r>
               <w:rPr>
@@ -1464,7 +2648,43 @@
                 <w:sz w:val="24"/>
                 <w:szCs w:val="24"/>
               </w:rPr>
-              <w:t xml:space="preserve">            buttons[i].setAlignmentX(CENTER_ALIGNMENT);</w:t>
+              <w:t xml:space="preserve">            buttons[</w:t>
+            </w:r>
+            <w:proofErr w:type="spellStart"/>
+            <w:r>
+              <w:rPr>
+                <w:rFonts w:ascii="Times New Roman" w:hAnsi="Times New Roman" w:cs="Times New Roman"/>
+                <w:sz w:val="24"/>
+                <w:szCs w:val="24"/>
+              </w:rPr>
+              <w:t>i</w:t>
+            </w:r>
+            <w:proofErr w:type="spellEnd"/>
+            <w:r>
+              <w:rPr>
+                <w:rFonts w:ascii="Times New Roman" w:hAnsi="Times New Roman" w:cs="Times New Roman"/>
+                <w:sz w:val="24"/>
+                <w:szCs w:val="24"/>
+              </w:rPr>
+              <w:t>].</w:t>
+            </w:r>
+            <w:proofErr w:type="spellStart"/>
+            <w:r>
+              <w:rPr>
+                <w:rFonts w:ascii="Times New Roman" w:hAnsi="Times New Roman" w:cs="Times New Roman"/>
+                <w:sz w:val="24"/>
+                <w:szCs w:val="24"/>
+              </w:rPr>
+              <w:t>setAlignmentX</w:t>
+            </w:r>
+            <w:proofErr w:type="spellEnd"/>
+            <w:r>
+              <w:rPr>
+                <w:rFonts w:ascii="Times New Roman" w:hAnsi="Times New Roman" w:cs="Times New Roman"/>
+                <w:sz w:val="24"/>
+                <w:szCs w:val="24"/>
+              </w:rPr>
+              <w:t>(CENTER_ALIGNMENT);</w:t>
             </w:r>
           </w:p>
           <w:p>
@@ -1484,7 +2704,43 @@
                 <w:sz w:val="24"/>
                 <w:szCs w:val="24"/>
               </w:rPr>
-              <w:t xml:space="preserve">            panel.add(buttons[i]);//adds the button to the panel</w:t>
+              <w:t xml:space="preserve">            </w:t>
+            </w:r>
+            <w:proofErr w:type="spellStart"/>
+            <w:r>
+              <w:rPr>
+                <w:rFonts w:ascii="Times New Roman" w:hAnsi="Times New Roman" w:cs="Times New Roman"/>
+                <w:sz w:val="24"/>
+                <w:szCs w:val="24"/>
+              </w:rPr>
+              <w:t>panel.add</w:t>
+            </w:r>
+            <w:proofErr w:type="spellEnd"/>
+            <w:r>
+              <w:rPr>
+                <w:rFonts w:ascii="Times New Roman" w:hAnsi="Times New Roman" w:cs="Times New Roman"/>
+                <w:sz w:val="24"/>
+                <w:szCs w:val="24"/>
+              </w:rPr>
+              <w:t>(buttons[</w:t>
+            </w:r>
+            <w:proofErr w:type="spellStart"/>
+            <w:r>
+              <w:rPr>
+                <w:rFonts w:ascii="Times New Roman" w:hAnsi="Times New Roman" w:cs="Times New Roman"/>
+                <w:sz w:val="24"/>
+                <w:szCs w:val="24"/>
+              </w:rPr>
+              <w:t>i</w:t>
+            </w:r>
+            <w:proofErr w:type="spellEnd"/>
+            <w:r>
+              <w:rPr>
+                <w:rFonts w:ascii="Times New Roman" w:hAnsi="Times New Roman" w:cs="Times New Roman"/>
+                <w:sz w:val="24"/>
+                <w:szCs w:val="24"/>
+              </w:rPr>
+              <w:t>]);//adds the button to the panel</w:t>
             </w:r>
           </w:p>
           <w:p>
@@ -1504,7 +2760,43 @@
                 <w:sz w:val="24"/>
                 <w:szCs w:val="24"/>
               </w:rPr>
-              <w:t xml:space="preserve">            group.add(buttons[i]);//adds the button to the group so we can't select more than one</w:t>
+              <w:t xml:space="preserve">            </w:t>
+            </w:r>
+            <w:proofErr w:type="spellStart"/>
+            <w:r>
+              <w:rPr>
+                <w:rFonts w:ascii="Times New Roman" w:hAnsi="Times New Roman" w:cs="Times New Roman"/>
+                <w:sz w:val="24"/>
+                <w:szCs w:val="24"/>
+              </w:rPr>
+              <w:t>group.add</w:t>
+            </w:r>
+            <w:proofErr w:type="spellEnd"/>
+            <w:r>
+              <w:rPr>
+                <w:rFonts w:ascii="Times New Roman" w:hAnsi="Times New Roman" w:cs="Times New Roman"/>
+                <w:sz w:val="24"/>
+                <w:szCs w:val="24"/>
+              </w:rPr>
+              <w:t>(buttons[</w:t>
+            </w:r>
+            <w:proofErr w:type="spellStart"/>
+            <w:r>
+              <w:rPr>
+                <w:rFonts w:ascii="Times New Roman" w:hAnsi="Times New Roman" w:cs="Times New Roman"/>
+                <w:sz w:val="24"/>
+                <w:szCs w:val="24"/>
+              </w:rPr>
+              <w:t>i</w:t>
+            </w:r>
+            <w:proofErr w:type="spellEnd"/>
+            <w:r>
+              <w:rPr>
+                <w:rFonts w:ascii="Times New Roman" w:hAnsi="Times New Roman" w:cs="Times New Roman"/>
+                <w:sz w:val="24"/>
+                <w:szCs w:val="24"/>
+              </w:rPr>
+              <w:t>]);//adds the button to the group so we can't select more than one</w:t>
             </w:r>
           </w:p>
           <w:p>
@@ -1569,15 +2861,123 @@
                 <w:sz w:val="24"/>
                 <w:szCs w:val="24"/>
               </w:rPr>
-              <w:t xml:space="preserve"> a</w:t>
-            </w:r>
-            <w:r>
-              <w:rPr>
-                <w:rFonts w:ascii="Times New Roman" w:hAnsi="Times New Roman" w:cs="Times New Roman"/>
-                <w:sz w:val="24"/>
-                <w:szCs w:val="24"/>
-              </w:rPr>
-              <w:t>ctionPerformed(ActionEvent e){/*This method is called when an ActionEvent is caught by the ActionListener. In this case, all ActionEvents are JRadioButtons being clicked.*/</w:t>
+              <w:t xml:space="preserve"> </w:t>
+            </w:r>
+            <w:proofErr w:type="spellStart"/>
+            <w:r>
+              <w:rPr>
+                <w:rFonts w:ascii="Times New Roman" w:hAnsi="Times New Roman" w:cs="Times New Roman"/>
+                <w:sz w:val="24"/>
+                <w:szCs w:val="24"/>
+              </w:rPr>
+              <w:t>a</w:t>
+            </w:r>
+            <w:r>
+              <w:rPr>
+                <w:rFonts w:ascii="Times New Roman" w:hAnsi="Times New Roman" w:cs="Times New Roman"/>
+                <w:sz w:val="24"/>
+                <w:szCs w:val="24"/>
+              </w:rPr>
+              <w:t>ctionPerformed</w:t>
+            </w:r>
+            <w:proofErr w:type="spellEnd"/>
+            <w:r>
+              <w:rPr>
+                <w:rFonts w:ascii="Times New Roman" w:hAnsi="Times New Roman" w:cs="Times New Roman"/>
+                <w:sz w:val="24"/>
+                <w:szCs w:val="24"/>
+              </w:rPr>
+              <w:t>(</w:t>
+            </w:r>
+            <w:proofErr w:type="spellStart"/>
+            <w:r>
+              <w:rPr>
+                <w:rFonts w:ascii="Times New Roman" w:hAnsi="Times New Roman" w:cs="Times New Roman"/>
+                <w:sz w:val="24"/>
+                <w:szCs w:val="24"/>
+              </w:rPr>
+              <w:t>ActionEvent</w:t>
+            </w:r>
+            <w:proofErr w:type="spellEnd"/>
+            <w:r>
+              <w:rPr>
+                <w:rFonts w:ascii="Times New Roman" w:hAnsi="Times New Roman" w:cs="Times New Roman"/>
+                <w:sz w:val="24"/>
+                <w:szCs w:val="24"/>
+              </w:rPr>
+              <w:t xml:space="preserve"> e){/*This method is called when an </w:t>
+            </w:r>
+            <w:proofErr w:type="spellStart"/>
+            <w:r>
+              <w:rPr>
+                <w:rFonts w:ascii="Times New Roman" w:hAnsi="Times New Roman" w:cs="Times New Roman"/>
+                <w:sz w:val="24"/>
+                <w:szCs w:val="24"/>
+              </w:rPr>
+              <w:t>ActionEvent</w:t>
+            </w:r>
+            <w:proofErr w:type="spellEnd"/>
+            <w:r>
+              <w:rPr>
+                <w:rFonts w:ascii="Times New Roman" w:hAnsi="Times New Roman" w:cs="Times New Roman"/>
+                <w:sz w:val="24"/>
+                <w:szCs w:val="24"/>
+              </w:rPr>
+              <w:t xml:space="preserve"> is caught by the </w:t>
+            </w:r>
+            <w:proofErr w:type="spellStart"/>
+            <w:r>
+              <w:rPr>
+                <w:rFonts w:ascii="Times New Roman" w:hAnsi="Times New Roman" w:cs="Times New Roman"/>
+                <w:sz w:val="24"/>
+                <w:szCs w:val="24"/>
+              </w:rPr>
+              <w:t>ActionListener</w:t>
+            </w:r>
+            <w:proofErr w:type="spellEnd"/>
+            <w:r>
+              <w:rPr>
+                <w:rFonts w:ascii="Times New Roman" w:hAnsi="Times New Roman" w:cs="Times New Roman"/>
+                <w:sz w:val="24"/>
+                <w:szCs w:val="24"/>
+              </w:rPr>
+              <w:t xml:space="preserve">. In this case, all </w:t>
+            </w:r>
+            <w:proofErr w:type="spellStart"/>
+            <w:r>
+              <w:rPr>
+                <w:rFonts w:ascii="Times New Roman" w:hAnsi="Times New Roman" w:cs="Times New Roman"/>
+                <w:sz w:val="24"/>
+                <w:szCs w:val="24"/>
+              </w:rPr>
+              <w:t>ActionEvents</w:t>
+            </w:r>
+            <w:proofErr w:type="spellEnd"/>
+            <w:r>
+              <w:rPr>
+                <w:rFonts w:ascii="Times New Roman" w:hAnsi="Times New Roman" w:cs="Times New Roman"/>
+                <w:sz w:val="24"/>
+                <w:szCs w:val="24"/>
+              </w:rPr>
+              <w:t xml:space="preserve"> are </w:t>
+            </w:r>
+            <w:proofErr w:type="spellStart"/>
+            <w:r>
+              <w:rPr>
+                <w:rFonts w:ascii="Times New Roman" w:hAnsi="Times New Roman" w:cs="Times New Roman"/>
+                <w:sz w:val="24"/>
+                <w:szCs w:val="24"/>
+              </w:rPr>
+              <w:t>JRadioButtons</w:t>
+            </w:r>
+            <w:proofErr w:type="spellEnd"/>
+            <w:r>
+              <w:rPr>
+                <w:rFonts w:ascii="Times New Roman" w:hAnsi="Times New Roman" w:cs="Times New Roman"/>
+                <w:sz w:val="24"/>
+                <w:szCs w:val="24"/>
+              </w:rPr>
+              <w:t xml:space="preserve"> being clicked.*/</w:t>
             </w:r>
           </w:p>
           <w:p>
@@ -1615,7 +3015,25 @@
                 <w:sz w:val="24"/>
                 <w:szCs w:val="24"/>
               </w:rPr>
-              <w:t>(buttons[choice].isSelected()){//checks if you selected the right button</w:t>
+              <w:t>(buttons[choice].</w:t>
+            </w:r>
+            <w:proofErr w:type="spellStart"/>
+            <w:r>
+              <w:rPr>
+                <w:rFonts w:ascii="Times New Roman" w:hAnsi="Times New Roman" w:cs="Times New Roman"/>
+                <w:sz w:val="24"/>
+                <w:szCs w:val="24"/>
+              </w:rPr>
+              <w:t>isSelected</w:t>
+            </w:r>
+            <w:proofErr w:type="spellEnd"/>
+            <w:r>
+              <w:rPr>
+                <w:rFonts w:ascii="Times New Roman" w:hAnsi="Times New Roman" w:cs="Times New Roman"/>
+                <w:sz w:val="24"/>
+                <w:szCs w:val="24"/>
+              </w:rPr>
+              <w:t>()){//checks if you selected the right button</w:t>
             </w:r>
           </w:p>
           <w:p>
@@ -1635,7 +3053,25 @@
                 <w:sz w:val="24"/>
                 <w:szCs w:val="24"/>
               </w:rPr>
-              <w:t xml:space="preserve">            label.setText("You hit the right button");//congratulates you</w:t>
+              <w:t xml:space="preserve">            </w:t>
+            </w:r>
+            <w:proofErr w:type="spellStart"/>
+            <w:r>
+              <w:rPr>
+                <w:rFonts w:ascii="Times New Roman" w:hAnsi="Times New Roman" w:cs="Times New Roman"/>
+                <w:sz w:val="24"/>
+                <w:szCs w:val="24"/>
+              </w:rPr>
+              <w:t>label.setText</w:t>
+            </w:r>
+            <w:proofErr w:type="spellEnd"/>
+            <w:r>
+              <w:rPr>
+                <w:rFonts w:ascii="Times New Roman" w:hAnsi="Times New Roman" w:cs="Times New Roman"/>
+                <w:sz w:val="24"/>
+                <w:szCs w:val="24"/>
+              </w:rPr>
+              <w:t>("You hit the right button");//congratulates you</w:t>
             </w:r>
           </w:p>
           <w:p>
@@ -1713,7 +3149,25 @@
                 <w:sz w:val="24"/>
                 <w:szCs w:val="24"/>
               </w:rPr>
-              <w:t xml:space="preserve">            label.setText("That was the wrong button, please press button "+choice);</w:t>
+              <w:t xml:space="preserve">            </w:t>
+            </w:r>
+            <w:proofErr w:type="spellStart"/>
+            <w:r>
+              <w:rPr>
+                <w:rFonts w:ascii="Times New Roman" w:hAnsi="Times New Roman" w:cs="Times New Roman"/>
+                <w:sz w:val="24"/>
+                <w:szCs w:val="24"/>
+              </w:rPr>
+              <w:t>label.setText</w:t>
+            </w:r>
+            <w:proofErr w:type="spellEnd"/>
+            <w:r>
+              <w:rPr>
+                <w:rFonts w:ascii="Times New Roman" w:hAnsi="Times New Roman" w:cs="Times New Roman"/>
+                <w:sz w:val="24"/>
+                <w:szCs w:val="24"/>
+              </w:rPr>
+              <w:t>("That was the wrong button, please press button "+choice);</w:t>
             </w:r>
             <w:r>
               <w:rPr>
@@ -1819,6 +3273,7 @@
           <w:szCs w:val="24"/>
         </w:rPr>
       </w:pPr>
+      <w:proofErr w:type="spellStart"/>
       <w:r>
         <w:rPr>
           <w:rFonts w:ascii="Times New Roman" w:hAnsi="Times New Roman" w:cs="Times New Roman"/>
@@ -1828,6 +3283,7 @@
         </w:rPr>
         <w:t>JButton</w:t>
       </w:r>
+      <w:proofErr w:type="spellEnd"/>
     </w:p>
     <w:p>
       <w:pPr>
@@ -1844,7 +3300,43 @@
           <w:sz w:val="24"/>
           <w:szCs w:val="24"/>
         </w:rPr>
-        <w:t>A JButton is a button that can be clicked to do something instantly. Unlike the first two objects listed above, it doesn't track if something has been checked or not, you click it to fire an actionEvent, and that is all.</w:t>
+        <w:t xml:space="preserve">A </w:t>
+      </w:r>
+      <w:proofErr w:type="spellStart"/>
+      <w:r>
+        <w:rPr>
+          <w:rFonts w:ascii="Times New Roman" w:hAnsi="Times New Roman" w:cs="Times New Roman"/>
+          <w:sz w:val="24"/>
+          <w:szCs w:val="24"/>
+        </w:rPr>
+        <w:t>JButton</w:t>
+      </w:r>
+      <w:proofErr w:type="spellEnd"/>
+      <w:r>
+        <w:rPr>
+          <w:rFonts w:ascii="Times New Roman" w:hAnsi="Times New Roman" w:cs="Times New Roman"/>
+          <w:sz w:val="24"/>
+          <w:szCs w:val="24"/>
+        </w:rPr>
+        <w:t xml:space="preserve"> is a button that can be clicked to do something instantly. Unlike the first two objects listed above, it doesn't track if something has been checked or not, you click it to fire an </w:t>
+      </w:r>
+      <w:proofErr w:type="spellStart"/>
+      <w:r>
+        <w:rPr>
+          <w:rFonts w:ascii="Times New Roman" w:hAnsi="Times New Roman" w:cs="Times New Roman"/>
+          <w:sz w:val="24"/>
+          <w:szCs w:val="24"/>
+        </w:rPr>
+        <w:t>actionEvent</w:t>
+      </w:r>
+      <w:proofErr w:type="spellEnd"/>
+      <w:r>
+        <w:rPr>
+          <w:rFonts w:ascii="Times New Roman" w:hAnsi="Times New Roman" w:cs="Times New Roman"/>
+          <w:sz w:val="24"/>
+          <w:szCs w:val="24"/>
+        </w:rPr>
+        <w:t>, and that is all.</w:t>
       </w:r>
     </w:p>
     <w:tbl>
@@ -1895,13 +3387,41 @@
                 <w:szCs w:val="24"/>
               </w:rPr>
             </w:pPr>
-            <w:r>
-              <w:rPr>
-                <w:rFonts w:ascii="Times New Roman" w:hAnsi="Times New Roman" w:cs="Times New Roman"/>
-                <w:sz w:val="24"/>
-                <w:szCs w:val="24"/>
-              </w:rPr>
-              <w:t>JButton button = new JButton(String label);</w:t>
+            <w:proofErr w:type="spellStart"/>
+            <w:r>
+              <w:rPr>
+                <w:rFonts w:ascii="Times New Roman" w:hAnsi="Times New Roman" w:cs="Times New Roman"/>
+                <w:sz w:val="24"/>
+                <w:szCs w:val="24"/>
+              </w:rPr>
+              <w:t>JButton</w:t>
+            </w:r>
+            <w:proofErr w:type="spellEnd"/>
+            <w:r>
+              <w:rPr>
+                <w:rFonts w:ascii="Times New Roman" w:hAnsi="Times New Roman" w:cs="Times New Roman"/>
+                <w:sz w:val="24"/>
+                <w:szCs w:val="24"/>
+              </w:rPr>
+              <w:t xml:space="preserve"> button = new </w:t>
+            </w:r>
+            <w:proofErr w:type="spellStart"/>
+            <w:r>
+              <w:rPr>
+                <w:rFonts w:ascii="Times New Roman" w:hAnsi="Times New Roman" w:cs="Times New Roman"/>
+                <w:sz w:val="24"/>
+                <w:szCs w:val="24"/>
+              </w:rPr>
+              <w:t>JButton</w:t>
+            </w:r>
+            <w:proofErr w:type="spellEnd"/>
+            <w:r>
+              <w:rPr>
+                <w:rFonts w:ascii="Times New Roman" w:hAnsi="Times New Roman" w:cs="Times New Roman"/>
+                <w:sz w:val="24"/>
+                <w:szCs w:val="24"/>
+              </w:rPr>
+              <w:t>(String label);</w:t>
             </w:r>
           </w:p>
           <w:p>
@@ -1938,13 +3458,59 @@
                 <w:szCs w:val="24"/>
               </w:rPr>
             </w:pPr>
-            <w:r>
-              <w:rPr>
-                <w:rFonts w:ascii="Times New Roman" w:hAnsi="Times New Roman" w:cs="Times New Roman"/>
-                <w:sz w:val="24"/>
-                <w:szCs w:val="24"/>
-              </w:rPr>
-              <w:t>setEnabled(boolean bool)</w:t>
+            <w:proofErr w:type="spellStart"/>
+            <w:r>
+              <w:rPr>
+                <w:rFonts w:ascii="Times New Roman" w:hAnsi="Times New Roman" w:cs="Times New Roman"/>
+                <w:sz w:val="24"/>
+                <w:szCs w:val="24"/>
+              </w:rPr>
+              <w:t>setEnabled</w:t>
+            </w:r>
+            <w:proofErr w:type="spellEnd"/>
+            <w:r>
+              <w:rPr>
+                <w:rFonts w:ascii="Times New Roman" w:hAnsi="Times New Roman" w:cs="Times New Roman"/>
+                <w:sz w:val="24"/>
+                <w:szCs w:val="24"/>
+              </w:rPr>
+              <w:t>(</w:t>
+            </w:r>
+            <w:proofErr w:type="spellStart"/>
+            <w:r>
+              <w:rPr>
+                <w:rFonts w:ascii="Times New Roman" w:hAnsi="Times New Roman" w:cs="Times New Roman"/>
+                <w:sz w:val="24"/>
+                <w:szCs w:val="24"/>
+              </w:rPr>
+              <w:t>boolean</w:t>
+            </w:r>
+            <w:proofErr w:type="spellEnd"/>
+            <w:r>
+              <w:rPr>
+                <w:rFonts w:ascii="Times New Roman" w:hAnsi="Times New Roman" w:cs="Times New Roman"/>
+                <w:sz w:val="24"/>
+                <w:szCs w:val="24"/>
+              </w:rPr>
+              <w:t xml:space="preserve"> </w:t>
+            </w:r>
+            <w:proofErr w:type="spellStart"/>
+            <w:r>
+              <w:rPr>
+                <w:rFonts w:ascii="Times New Roman" w:hAnsi="Times New Roman" w:cs="Times New Roman"/>
+                <w:sz w:val="24"/>
+                <w:szCs w:val="24"/>
+              </w:rPr>
+              <w:t>bool</w:t>
+            </w:r>
+            <w:proofErr w:type="spellEnd"/>
+            <w:r>
+              <w:rPr>
+                <w:rFonts w:ascii="Times New Roman" w:hAnsi="Times New Roman" w:cs="Times New Roman"/>
+                <w:sz w:val="24"/>
+                <w:szCs w:val="24"/>
+              </w:rPr>
+              <w:t>)</w:t>
             </w:r>
           </w:p>
           <w:p>
@@ -1987,7 +3553,43 @@
                 <w:sz w:val="24"/>
                 <w:szCs w:val="24"/>
               </w:rPr>
-              <w:t>public void actionPerformed(ActionEvent e){</w:t>
+              <w:t xml:space="preserve">public void </w:t>
+            </w:r>
+            <w:proofErr w:type="spellStart"/>
+            <w:r>
+              <w:rPr>
+                <w:rFonts w:ascii="Times New Roman" w:hAnsi="Times New Roman" w:cs="Times New Roman"/>
+                <w:sz w:val="24"/>
+                <w:szCs w:val="24"/>
+              </w:rPr>
+              <w:t>actionPerformed</w:t>
+            </w:r>
+            <w:proofErr w:type="spellEnd"/>
+            <w:r>
+              <w:rPr>
+                <w:rFonts w:ascii="Times New Roman" w:hAnsi="Times New Roman" w:cs="Times New Roman"/>
+                <w:sz w:val="24"/>
+                <w:szCs w:val="24"/>
+              </w:rPr>
+              <w:t>(</w:t>
+            </w:r>
+            <w:proofErr w:type="spellStart"/>
+            <w:r>
+              <w:rPr>
+                <w:rFonts w:ascii="Times New Roman" w:hAnsi="Times New Roman" w:cs="Times New Roman"/>
+                <w:sz w:val="24"/>
+                <w:szCs w:val="24"/>
+              </w:rPr>
+              <w:t>ActionEvent</w:t>
+            </w:r>
+            <w:proofErr w:type="spellEnd"/>
+            <w:r>
+              <w:rPr>
+                <w:rFonts w:ascii="Times New Roman" w:hAnsi="Times New Roman" w:cs="Times New Roman"/>
+                <w:sz w:val="24"/>
+                <w:szCs w:val="24"/>
+              </w:rPr>
+              <w:t xml:space="preserve"> e){</w:t>
             </w:r>
           </w:p>
           <w:p>

</xml_diff>